<commit_message>
actualizacion de doc PGC _ organizacion
</commit_message>
<xml_diff>
--- a/Documentos/SVR_PGC.docx
+++ b/Documentos/SVR_PGC.docx
@@ -180,7 +180,6 @@
           <w:b/>
           <w:sz w:val="32"/>
         </w:rPr>
-        <w:lastRenderedPageBreak/>
         <w:t>HISTORIAL DE REVISIONES</w:t>
       </w:r>
       <w:bookmarkEnd w:id="1"/>
@@ -985,7 +984,7 @@
               <w:rPr>
                 <w:webHidden/>
               </w:rPr>
-              <w:t>2</w:t>
+              <w:t>1</w:t>
             </w:r>
             <w:r>
               <w:rPr>
@@ -1062,7 +1061,7 @@
               <w:rPr>
                 <w:webHidden/>
               </w:rPr>
-              <w:t>2</w:t>
+              <w:t>1</w:t>
             </w:r>
             <w:r>
               <w:rPr>
@@ -1135,7 +1134,7 @@
               <w:rPr>
                 <w:webHidden/>
               </w:rPr>
-              <w:t>2</w:t>
+              <w:t>1</w:t>
             </w:r>
             <w:r>
               <w:rPr>
@@ -1177,21 +1176,7 @@
                 <w:rStyle w:val="Hyperlink"/>
                 <w:rFonts w:ascii="Calibri" w:hAnsi="Calibri"/>
               </w:rPr>
-              <w:t>Orga</w:t>
-            </w:r>
-            <w:r>
-              <w:rPr>
-                <w:rStyle w:val="Hyperlink"/>
-                <w:rFonts w:ascii="Calibri" w:hAnsi="Calibri"/>
-              </w:rPr>
-              <w:t>n</w:t>
-            </w:r>
-            <w:r>
-              <w:rPr>
-                <w:rStyle w:val="Hyperlink"/>
-                <w:rFonts w:ascii="Calibri" w:hAnsi="Calibri"/>
-              </w:rPr>
-              <w:t>ización</w:t>
+              <w:t>Organización</w:t>
             </w:r>
             <w:r>
               <w:rPr>
@@ -1226,7 +1211,7 @@
               <w:rPr>
                 <w:webHidden/>
               </w:rPr>
-              <w:t>2</w:t>
+              <w:t>1</w:t>
             </w:r>
             <w:r>
               <w:rPr>
@@ -1303,7 +1288,7 @@
               <w:rPr>
                 <w:webHidden/>
               </w:rPr>
-              <w:t>3</w:t>
+              <w:t>1</w:t>
             </w:r>
             <w:r>
               <w:rPr>
@@ -1380,7 +1365,7 @@
               <w:rPr>
                 <w:webHidden/>
               </w:rPr>
-              <w:t>4</w:t>
+              <w:t>1</w:t>
             </w:r>
             <w:r>
               <w:rPr>
@@ -1457,7 +1442,7 @@
               <w:rPr>
                 <w:webHidden/>
               </w:rPr>
-              <w:t>5</w:t>
+              <w:t>1</w:t>
             </w:r>
             <w:r>
               <w:rPr>
@@ -1534,7 +1519,7 @@
               <w:rPr>
                 <w:webHidden/>
               </w:rPr>
-              <w:t>5</w:t>
+              <w:t>1</w:t>
             </w:r>
             <w:r>
               <w:rPr>
@@ -1634,7 +1619,6 @@
           <w:b/>
           <w:sz w:val="32"/>
         </w:rPr>
-        <w:lastRenderedPageBreak/>
         <w:t xml:space="preserve">Plan de Gestión </w:t>
       </w:r>
       <w:r>
@@ -1958,7 +1942,6 @@
           <w:b/>
           <w:color w:val="auto"/>
         </w:rPr>
-        <w:lastRenderedPageBreak/>
         <w:t>Gobierno y Alcance</w:t>
       </w:r>
       <w:bookmarkEnd w:id="10"/>
@@ -2356,7 +2339,6 @@
           <w:sz w:val="26"/>
           <w:szCs w:val="26"/>
         </w:rPr>
-        <w:lastRenderedPageBreak/>
         <w:t>Gestión de la Configuración</w:t>
       </w:r>
       <w:bookmarkEnd w:id="12"/>
@@ -2377,8 +2359,6 @@
         </w:rPr>
       </w:pPr>
       <w:bookmarkStart w:id="13" w:name="_Toc484866082"/>
-      <w:bookmarkStart w:id="14" w:name="_GoBack"/>
-      <w:bookmarkEnd w:id="14"/>
       <w:r>
         <w:rPr>
           <w:rFonts w:ascii="Calibri" w:hAnsi="Calibri" w:cs="Times New Roman"/>
@@ -2395,49 +2375,7 @@
         <w:ind w:left="494"/>
       </w:pPr>
       <w:r>
-        <w:t xml:space="preserve">La organización de los procesos de la </w:t>
-      </w:r>
-      <w:r>
-        <w:t>G</w:t>
-      </w:r>
-      <w:r>
-        <w:t xml:space="preserve">estión de la </w:t>
-      </w:r>
-      <w:r>
-        <w:t>C</w:t>
-      </w:r>
-      <w:r>
-        <w:t xml:space="preserve">onfiguración </w:t>
-      </w:r>
-      <w:r>
-        <w:t>inicia</w:t>
-      </w:r>
-      <w:r>
-        <w:t xml:space="preserve"> desde el p</w:t>
-      </w:r>
-      <w:r>
-        <w:t xml:space="preserve">laneamiento de la SCM </w:t>
-      </w:r>
-      <w:r>
-        <w:t>(</w:t>
-      </w:r>
-      <w:r>
-        <w:rPr>
-          <w:i/>
-        </w:rPr>
-        <w:t>Software Configuration Management</w:t>
-      </w:r>
-      <w:r>
-        <w:t xml:space="preserve">) </w:t>
-      </w:r>
-      <w:r>
-        <w:t>donde se identifican los responsables, las actividades y los elementos que se utilizaran hasta la gestión de la entrega de las Releases del SW. Todo esto va en paralelo con los procesos de desarrollo del S</w:t>
-      </w:r>
-      <w:r>
-        <w:t>oftware</w:t>
-      </w:r>
-      <w:r>
-        <w:t>.</w:t>
+        <w:t>En todo en ciclo de vida del Software, existen actividades de la Gestión de la Configuración que deben ser llevadas a cabo para obtener el mejor resultado. La Gestión de la Configuración no solo no indicara que productos van a ser controlados sino también los procesos por lo que lo mismos pasaran.</w:t>
       </w:r>
     </w:p>
     <w:p>
@@ -2446,690 +2384,103 @@
         <w:ind w:left="494"/>
       </w:pPr>
       <w:r>
-        <w:rPr>
-          <w:noProof/>
-          <w:lang w:eastAsia="es-PE"/>
-        </w:rPr>
-        <mc:AlternateContent>
-          <mc:Choice Requires="wps">
-            <w:drawing>
-              <wp:anchor distT="0" distB="0" distL="114300" distR="114300" simplePos="0" relativeHeight="251663360" behindDoc="0" locked="0" layoutInCell="1" allowOverlap="1" wp14:anchorId="25054F03" wp14:editId="57B4FA88">
-                <wp:simplePos x="0" y="0"/>
-                <wp:positionH relativeFrom="column">
-                  <wp:posOffset>1979295</wp:posOffset>
-                </wp:positionH>
-                <wp:positionV relativeFrom="paragraph">
-                  <wp:posOffset>151765</wp:posOffset>
-                </wp:positionV>
-                <wp:extent cx="918210" cy="1638300"/>
-                <wp:effectExtent l="0" t="0" r="15240" b="19050"/>
-                <wp:wrapNone/>
-                <wp:docPr id="4" name="Rectángulo redondeado 4"/>
-                <wp:cNvGraphicFramePr/>
-                <a:graphic xmlns:a="http://schemas.openxmlformats.org/drawingml/2006/main">
-                  <a:graphicData uri="http://schemas.microsoft.com/office/word/2010/wordprocessingShape">
-                    <wps:wsp>
-                      <wps:cNvSpPr/>
-                      <wps:spPr>
-                        <a:xfrm>
-                          <a:off x="0" y="0"/>
-                          <a:ext cx="918210" cy="1638300"/>
-                        </a:xfrm>
-                        <a:prstGeom prst="roundRect">
-                          <a:avLst/>
-                        </a:prstGeom>
-                      </wps:spPr>
-                      <wps:style>
-                        <a:lnRef idx="1">
-                          <a:schemeClr val="accent6"/>
-                        </a:lnRef>
-                        <a:fillRef idx="2">
-                          <a:schemeClr val="accent6"/>
-                        </a:fillRef>
-                        <a:effectRef idx="1">
-                          <a:schemeClr val="accent6"/>
-                        </a:effectRef>
-                        <a:fontRef idx="minor">
-                          <a:schemeClr val="dk1"/>
-                        </a:fontRef>
-                      </wps:style>
-                      <wps:txbx>
-                        <w:txbxContent>
-                          <w:p>
-                            <w:pPr>
-                              <w:jc w:val="center"/>
-                              <w:rPr>
-                                <w:sz w:val="16"/>
-                                <w:szCs w:val="16"/>
-                              </w:rPr>
-                            </w:pPr>
-                            <w:r>
-                              <w:rPr>
-                                <w:sz w:val="16"/>
-                                <w:szCs w:val="16"/>
-                              </w:rPr>
-                              <w:t>Control de la SCM</w:t>
-                            </w:r>
-                          </w:p>
-                        </w:txbxContent>
-                      </wps:txbx>
-                      <wps:bodyPr rot="0" spcFirstLastPara="0" vertOverflow="overflow" horzOverflow="overflow" vert="horz" wrap="square" lIns="91440" tIns="45720" rIns="91440" bIns="45720" numCol="1" spcCol="0" rtlCol="0" fromWordArt="0" anchor="ctr" anchorCtr="0" forceAA="0" compatLnSpc="1">
-                        <a:prstTxWarp prst="textNoShape">
-                          <a:avLst/>
-                        </a:prstTxWarp>
-                        <a:noAutofit/>
-                      </wps:bodyPr>
-                    </wps:wsp>
-                  </a:graphicData>
-                </a:graphic>
-              </wp:anchor>
-            </w:drawing>
-          </mc:Choice>
-          <mc:Fallback>
-            <w:pict>
-              <v:roundrect w14:anchorId="25054F03" id="Rectángulo redondeado 4" o:spid="_x0000_s1026" style="position:absolute;left:0;text-align:left;margin-left:155.85pt;margin-top:11.95pt;width:72.3pt;height:129pt;z-index:251663360;visibility:visible;mso-wrap-style:square;mso-wrap-distance-left:9pt;mso-wrap-distance-top:0;mso-wrap-distance-right:9pt;mso-wrap-distance-bottom:0;mso-position-horizontal:absolute;mso-position-horizontal-relative:text;mso-position-vertical:absolute;mso-position-vertical-relative:text;v-text-anchor:middle" arcsize="10923f" o:gfxdata="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" fillcolor="#9ecb81 [2169]" strokecolor="#70ad47 [3209]" strokeweight=".5pt">
-                <v:fill color2="#8ac066 [2617]" rotate="t" colors="0 #b5d5a7;.5 #aace99;1 #9cca86" focus="100%" type="gradient">
-                  <o:fill v:ext="view" type="gradientUnscaled"/>
-                </v:fill>
-                <v:stroke joinstyle="miter"/>
-                <v:textbox>
-                  <w:txbxContent>
-                    <w:p>
-                      <w:pPr>
-                        <w:jc w:val="center"/>
-                        <w:rPr>
-                          <w:sz w:val="16"/>
-                          <w:szCs w:val="16"/>
-                        </w:rPr>
-                      </w:pPr>
-                      <w:r>
-                        <w:rPr>
-                          <w:sz w:val="16"/>
-                          <w:szCs w:val="16"/>
-                        </w:rPr>
-                        <w:t>Control de la SCM</w:t>
-                      </w:r>
-                    </w:p>
-                  </w:txbxContent>
-                </v:textbox>
-              </v:roundrect>
-            </w:pict>
-          </mc:Fallback>
-        </mc:AlternateContent>
-      </w:r>
-      <w:r>
-        <w:rPr>
-          <w:noProof/>
-          <w:lang w:eastAsia="es-PE"/>
-        </w:rPr>
-        <mc:AlternateContent>
-          <mc:Choice Requires="wps">
-            <w:drawing>
-              <wp:anchor distT="0" distB="0" distL="114300" distR="114300" simplePos="0" relativeHeight="251665408" behindDoc="0" locked="0" layoutInCell="1" allowOverlap="1" wp14:anchorId="54FC2871" wp14:editId="68A86C9C">
-                <wp:simplePos x="0" y="0"/>
-                <wp:positionH relativeFrom="column">
-                  <wp:posOffset>3000375</wp:posOffset>
-                </wp:positionH>
-                <wp:positionV relativeFrom="paragraph">
-                  <wp:posOffset>132715</wp:posOffset>
-                </wp:positionV>
-                <wp:extent cx="918210" cy="1638300"/>
-                <wp:effectExtent l="0" t="0" r="15240" b="19050"/>
-                <wp:wrapNone/>
-                <wp:docPr id="5" name="Rectángulo redondeado 5"/>
-                <wp:cNvGraphicFramePr/>
-                <a:graphic xmlns:a="http://schemas.openxmlformats.org/drawingml/2006/main">
-                  <a:graphicData uri="http://schemas.microsoft.com/office/word/2010/wordprocessingShape">
-                    <wps:wsp>
-                      <wps:cNvSpPr/>
-                      <wps:spPr>
-                        <a:xfrm>
-                          <a:off x="0" y="0"/>
-                          <a:ext cx="918210" cy="1638300"/>
-                        </a:xfrm>
-                        <a:prstGeom prst="roundRect">
-                          <a:avLst/>
-                        </a:prstGeom>
-                      </wps:spPr>
-                      <wps:style>
-                        <a:lnRef idx="1">
-                          <a:schemeClr val="accent5"/>
-                        </a:lnRef>
-                        <a:fillRef idx="2">
-                          <a:schemeClr val="accent5"/>
-                        </a:fillRef>
-                        <a:effectRef idx="1">
-                          <a:schemeClr val="accent5"/>
-                        </a:effectRef>
-                        <a:fontRef idx="minor">
-                          <a:schemeClr val="dk1"/>
-                        </a:fontRef>
-                      </wps:style>
-                      <wps:txbx>
-                        <w:txbxContent>
-                          <w:p>
-                            <w:pPr>
-                              <w:jc w:val="center"/>
-                              <w:rPr>
-                                <w:sz w:val="16"/>
-                                <w:szCs w:val="16"/>
-                              </w:rPr>
-                            </w:pPr>
-                            <w:r>
-                              <w:rPr>
-                                <w:sz w:val="16"/>
-                                <w:szCs w:val="16"/>
-                              </w:rPr>
-                              <w:t>Estado de Contabilidad de la SCM</w:t>
-                            </w:r>
-                          </w:p>
-                        </w:txbxContent>
-                      </wps:txbx>
-                      <wps:bodyPr rot="0" spcFirstLastPara="0" vertOverflow="overflow" horzOverflow="overflow" vert="horz" wrap="square" lIns="91440" tIns="45720" rIns="91440" bIns="45720" numCol="1" spcCol="0" rtlCol="0" fromWordArt="0" anchor="ctr" anchorCtr="0" forceAA="0" compatLnSpc="1">
-                        <a:prstTxWarp prst="textNoShape">
-                          <a:avLst/>
-                        </a:prstTxWarp>
-                        <a:noAutofit/>
-                      </wps:bodyPr>
-                    </wps:wsp>
-                  </a:graphicData>
-                </a:graphic>
-              </wp:anchor>
-            </w:drawing>
-          </mc:Choice>
-          <mc:Fallback>
-            <w:pict>
-              <v:roundrect w14:anchorId="54FC2871" id="Rectángulo redondeado 5" o:spid="_x0000_s1027" style="position:absolute;left:0;text-align:left;margin-left:236.25pt;margin-top:10.45pt;width:72.3pt;height:129pt;z-index:251665408;visibility:visible;mso-wrap-style:square;mso-wrap-distance-left:9pt;mso-wrap-distance-top:0;mso-wrap-distance-right:9pt;mso-wrap-distance-bottom:0;mso-position-horizontal:absolute;mso-position-horizontal-relative:text;mso-position-vertical:absolute;mso-position-vertical-relative:text;v-text-anchor:middle" arcsize="10923f" o:gfxdata="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" fillcolor="#82a0d7 [2168]" strokecolor="#4472c4 [3208]" strokeweight=".5pt">
-                <v:fill color2="#678ccf [2616]" rotate="t" colors="0 #a8b7df;.5 #9aabd9;1 #879ed7" focus="100%" type="gradient">
-                  <o:fill v:ext="view" type="gradientUnscaled"/>
-                </v:fill>
-                <v:stroke joinstyle="miter"/>
-                <v:textbox>
-                  <w:txbxContent>
-                    <w:p>
-                      <w:pPr>
-                        <w:jc w:val="center"/>
-                        <w:rPr>
-                          <w:sz w:val="16"/>
-                          <w:szCs w:val="16"/>
-                        </w:rPr>
-                      </w:pPr>
-                      <w:r>
-                        <w:rPr>
-                          <w:sz w:val="16"/>
-                          <w:szCs w:val="16"/>
-                        </w:rPr>
-                        <w:t>Estado de Contabilidad de la SCM</w:t>
-                      </w:r>
-                    </w:p>
-                  </w:txbxContent>
-                </v:textbox>
-              </v:roundrect>
-            </w:pict>
-          </mc:Fallback>
-        </mc:AlternateContent>
-      </w:r>
-      <w:r>
-        <w:rPr>
-          <w:noProof/>
-          <w:lang w:eastAsia="es-PE"/>
-        </w:rPr>
-        <mc:AlternateContent>
-          <mc:Choice Requires="wps">
-            <w:drawing>
-              <wp:anchor distT="0" distB="0" distL="114300" distR="114300" simplePos="0" relativeHeight="251669504" behindDoc="0" locked="0" layoutInCell="1" allowOverlap="1" wp14:anchorId="205B9CA7" wp14:editId="75956F6F">
-                <wp:simplePos x="0" y="0"/>
-                <wp:positionH relativeFrom="column">
-                  <wp:posOffset>5015865</wp:posOffset>
-                </wp:positionH>
-                <wp:positionV relativeFrom="paragraph">
-                  <wp:posOffset>136525</wp:posOffset>
-                </wp:positionV>
-                <wp:extent cx="918210" cy="1638300"/>
-                <wp:effectExtent l="0" t="0" r="15240" b="19050"/>
-                <wp:wrapNone/>
-                <wp:docPr id="7" name="Rectángulo redondeado 7"/>
-                <wp:cNvGraphicFramePr/>
-                <a:graphic xmlns:a="http://schemas.openxmlformats.org/drawingml/2006/main">
-                  <a:graphicData uri="http://schemas.microsoft.com/office/word/2010/wordprocessingShape">
-                    <wps:wsp>
-                      <wps:cNvSpPr/>
-                      <wps:spPr>
-                        <a:xfrm>
-                          <a:off x="0" y="0"/>
-                          <a:ext cx="918210" cy="1638300"/>
-                        </a:xfrm>
-                        <a:prstGeom prst="roundRect">
-                          <a:avLst/>
-                        </a:prstGeom>
-                      </wps:spPr>
-                      <wps:style>
-                        <a:lnRef idx="1">
-                          <a:schemeClr val="accent4"/>
-                        </a:lnRef>
-                        <a:fillRef idx="2">
-                          <a:schemeClr val="accent4"/>
-                        </a:fillRef>
-                        <a:effectRef idx="1">
-                          <a:schemeClr val="accent4"/>
-                        </a:effectRef>
-                        <a:fontRef idx="minor">
-                          <a:schemeClr val="dk1"/>
-                        </a:fontRef>
-                      </wps:style>
-                      <wps:txbx>
-                        <w:txbxContent>
-                          <w:p>
-                            <w:pPr>
-                              <w:jc w:val="center"/>
-                              <w:rPr>
-                                <w:sz w:val="16"/>
-                                <w:szCs w:val="16"/>
-                              </w:rPr>
-                            </w:pPr>
-                            <w:r>
-                              <w:rPr>
-                                <w:sz w:val="16"/>
-                                <w:szCs w:val="16"/>
-                              </w:rPr>
-                              <w:t>Gestión y Entrega de las Re</w:t>
-                            </w:r>
-                            <w:r>
-                              <w:rPr>
-                                <w:sz w:val="16"/>
-                                <w:szCs w:val="16"/>
-                              </w:rPr>
-                              <w:t>leases del SW</w:t>
-                            </w:r>
-                          </w:p>
-                        </w:txbxContent>
-                      </wps:txbx>
-                      <wps:bodyPr rot="0" spcFirstLastPara="0" vertOverflow="overflow" horzOverflow="overflow" vert="horz" wrap="square" lIns="91440" tIns="45720" rIns="91440" bIns="45720" numCol="1" spcCol="0" rtlCol="0" fromWordArt="0" anchor="ctr" anchorCtr="0" forceAA="0" compatLnSpc="1">
-                        <a:prstTxWarp prst="textNoShape">
-                          <a:avLst/>
-                        </a:prstTxWarp>
-                        <a:noAutofit/>
-                      </wps:bodyPr>
-                    </wps:wsp>
-                  </a:graphicData>
-                </a:graphic>
-              </wp:anchor>
-            </w:drawing>
-          </mc:Choice>
-          <mc:Fallback>
-            <w:pict>
-              <v:roundrect w14:anchorId="205B9CA7" id="Rectángulo redondeado 7" o:spid="_x0000_s1028" style="position:absolute;left:0;text-align:left;margin-left:394.95pt;margin-top:10.75pt;width:72.3pt;height:129pt;z-index:251669504;visibility:visible;mso-wrap-style:square;mso-wrap-distance-left:9pt;mso-wrap-distance-top:0;mso-wrap-distance-right:9pt;mso-wrap-distance-bottom:0;mso-position-horizontal:absolute;mso-position-horizontal-relative:text;mso-position-vertical:absolute;mso-position-vertical-relative:text;v-text-anchor:middle" arcsize="10923f" o:gfxdata="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" fillcolor="#ffd555 [2167]" strokecolor="#ffc000 [3207]" strokeweight=".5pt">
-                <v:fill color2="#ffcc31 [2615]" rotate="t" colors="0 #ffdd9c;.5 #ffd78e;1 #ffd479" focus="100%" type="gradient">
-                  <o:fill v:ext="view" type="gradientUnscaled"/>
-                </v:fill>
-                <v:stroke joinstyle="miter"/>
-                <v:textbox>
-                  <w:txbxContent>
-                    <w:p>
-                      <w:pPr>
-                        <w:jc w:val="center"/>
-                        <w:rPr>
-                          <w:sz w:val="16"/>
-                          <w:szCs w:val="16"/>
-                        </w:rPr>
-                      </w:pPr>
-                      <w:r>
-                        <w:rPr>
-                          <w:sz w:val="16"/>
-                          <w:szCs w:val="16"/>
-                        </w:rPr>
-                        <w:t>Gestión y Entrega de las Re</w:t>
-                      </w:r>
-                      <w:r>
-                        <w:rPr>
-                          <w:sz w:val="16"/>
-                          <w:szCs w:val="16"/>
-                        </w:rPr>
-                        <w:t>leases del SW</w:t>
-                      </w:r>
-                    </w:p>
-                  </w:txbxContent>
-                </v:textbox>
-              </v:roundrect>
-            </w:pict>
-          </mc:Fallback>
-        </mc:AlternateContent>
-      </w:r>
-      <w:r>
-        <w:rPr>
-          <w:noProof/>
-          <w:lang w:eastAsia="es-PE"/>
-        </w:rPr>
-        <mc:AlternateContent>
-          <mc:Choice Requires="wps">
-            <w:drawing>
-              <wp:anchor distT="0" distB="0" distL="114300" distR="114300" simplePos="0" relativeHeight="251667456" behindDoc="0" locked="0" layoutInCell="1" allowOverlap="1" wp14:anchorId="00E0DB15" wp14:editId="4D415B84">
-                <wp:simplePos x="0" y="0"/>
-                <wp:positionH relativeFrom="column">
-                  <wp:posOffset>4006215</wp:posOffset>
-                </wp:positionH>
-                <wp:positionV relativeFrom="paragraph">
-                  <wp:posOffset>125095</wp:posOffset>
-                </wp:positionV>
-                <wp:extent cx="918210" cy="1638300"/>
-                <wp:effectExtent l="0" t="0" r="15240" b="19050"/>
-                <wp:wrapNone/>
-                <wp:docPr id="6" name="Rectángulo redondeado 6"/>
-                <wp:cNvGraphicFramePr/>
-                <a:graphic xmlns:a="http://schemas.openxmlformats.org/drawingml/2006/main">
-                  <a:graphicData uri="http://schemas.microsoft.com/office/word/2010/wordprocessingShape">
-                    <wps:wsp>
-                      <wps:cNvSpPr/>
-                      <wps:spPr>
-                        <a:xfrm>
-                          <a:off x="0" y="0"/>
-                          <a:ext cx="918210" cy="1638300"/>
-                        </a:xfrm>
-                        <a:prstGeom prst="roundRect">
-                          <a:avLst/>
-                        </a:prstGeom>
-                      </wps:spPr>
-                      <wps:style>
-                        <a:lnRef idx="1">
-                          <a:schemeClr val="accent3"/>
-                        </a:lnRef>
-                        <a:fillRef idx="2">
-                          <a:schemeClr val="accent3"/>
-                        </a:fillRef>
-                        <a:effectRef idx="1">
-                          <a:schemeClr val="accent3"/>
-                        </a:effectRef>
-                        <a:fontRef idx="minor">
-                          <a:schemeClr val="dk1"/>
-                        </a:fontRef>
-                      </wps:style>
-                      <wps:txbx>
-                        <w:txbxContent>
-                          <w:p>
-                            <w:pPr>
-                              <w:jc w:val="center"/>
-                              <w:rPr>
-                                <w:sz w:val="16"/>
-                                <w:szCs w:val="16"/>
-                              </w:rPr>
-                            </w:pPr>
-                            <w:r>
-                              <w:rPr>
-                                <w:sz w:val="16"/>
-                                <w:szCs w:val="16"/>
-                              </w:rPr>
-                              <w:t>Auditoría de la SCM</w:t>
-                            </w:r>
-                          </w:p>
-                        </w:txbxContent>
-                      </wps:txbx>
-                      <wps:bodyPr rot="0" spcFirstLastPara="0" vertOverflow="overflow" horzOverflow="overflow" vert="horz" wrap="square" lIns="91440" tIns="45720" rIns="91440" bIns="45720" numCol="1" spcCol="0" rtlCol="0" fromWordArt="0" anchor="ctr" anchorCtr="0" forceAA="0" compatLnSpc="1">
-                        <a:prstTxWarp prst="textNoShape">
-                          <a:avLst/>
-                        </a:prstTxWarp>
-                        <a:noAutofit/>
-                      </wps:bodyPr>
-                    </wps:wsp>
-                  </a:graphicData>
-                </a:graphic>
-              </wp:anchor>
-            </w:drawing>
-          </mc:Choice>
-          <mc:Fallback>
-            <w:pict>
-              <v:roundrect w14:anchorId="00E0DB15" id="Rectángulo redondeado 6" o:spid="_x0000_s1029" style="position:absolute;left:0;text-align:left;margin-left:315.45pt;margin-top:9.85pt;width:72.3pt;height:129pt;z-index:251667456;visibility:visible;mso-wrap-style:square;mso-wrap-distance-left:9pt;mso-wrap-distance-top:0;mso-wrap-distance-right:9pt;mso-wrap-distance-bottom:0;mso-position-horizontal:absolute;mso-position-horizontal-relative:text;mso-position-vertical:absolute;mso-position-vertical-relative:text;v-text-anchor:middle" arcsize="10923f" o:gfxdata="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" fillcolor="#c3c3c3 [2166]" strokecolor="#a5a5a5 [3206]" strokeweight=".5pt">
-                <v:fill color2="#b6b6b6 [2614]" rotate="t" colors="0 #d2d2d2;.5 #c8c8c8;1 silver" focus="100%" type="gradient">
-                  <o:fill v:ext="view" type="gradientUnscaled"/>
-                </v:fill>
-                <v:stroke joinstyle="miter"/>
-                <v:textbox>
-                  <w:txbxContent>
-                    <w:p>
-                      <w:pPr>
-                        <w:jc w:val="center"/>
-                        <w:rPr>
-                          <w:sz w:val="16"/>
-                          <w:szCs w:val="16"/>
-                        </w:rPr>
-                      </w:pPr>
-                      <w:r>
-                        <w:rPr>
-                          <w:sz w:val="16"/>
-                          <w:szCs w:val="16"/>
-                        </w:rPr>
-                        <w:t>Auditoría de la SCM</w:t>
-                      </w:r>
-                    </w:p>
-                  </w:txbxContent>
-                </v:textbox>
-              </v:roundrect>
-            </w:pict>
-          </mc:Fallback>
-        </mc:AlternateContent>
-      </w:r>
-      <w:r>
-        <w:rPr>
-          <w:noProof/>
-          <w:lang w:eastAsia="es-PE"/>
-        </w:rPr>
-        <mc:AlternateContent>
-          <mc:Choice Requires="wps">
-            <w:drawing>
-              <wp:anchor distT="0" distB="0" distL="114300" distR="114300" simplePos="0" relativeHeight="251661312" behindDoc="0" locked="0" layoutInCell="1" allowOverlap="1" wp14:anchorId="5F60BB35" wp14:editId="1CFAC6E8">
-                <wp:simplePos x="0" y="0"/>
-                <wp:positionH relativeFrom="column">
-                  <wp:posOffset>988695</wp:posOffset>
-                </wp:positionH>
-                <wp:positionV relativeFrom="paragraph">
-                  <wp:posOffset>144145</wp:posOffset>
-                </wp:positionV>
-                <wp:extent cx="918210" cy="1638300"/>
-                <wp:effectExtent l="0" t="0" r="15240" b="19050"/>
-                <wp:wrapNone/>
-                <wp:docPr id="3" name="Rectángulo redondeado 3"/>
-                <wp:cNvGraphicFramePr/>
-                <a:graphic xmlns:a="http://schemas.openxmlformats.org/drawingml/2006/main">
-                  <a:graphicData uri="http://schemas.microsoft.com/office/word/2010/wordprocessingShape">
-                    <wps:wsp>
-                      <wps:cNvSpPr/>
-                      <wps:spPr>
-                        <a:xfrm>
-                          <a:off x="0" y="0"/>
-                          <a:ext cx="918210" cy="1638300"/>
-                        </a:xfrm>
-                        <a:prstGeom prst="roundRect">
-                          <a:avLst/>
-                        </a:prstGeom>
-                      </wps:spPr>
-                      <wps:style>
-                        <a:lnRef idx="1">
-                          <a:schemeClr val="accent2"/>
-                        </a:lnRef>
-                        <a:fillRef idx="2">
-                          <a:schemeClr val="accent2"/>
-                        </a:fillRef>
-                        <a:effectRef idx="1">
-                          <a:schemeClr val="accent2"/>
-                        </a:effectRef>
-                        <a:fontRef idx="minor">
-                          <a:schemeClr val="dk1"/>
-                        </a:fontRef>
-                      </wps:style>
-                      <wps:txbx>
-                        <w:txbxContent>
-                          <w:p>
-                            <w:pPr>
-                              <w:jc w:val="center"/>
-                              <w:rPr>
-                                <w:sz w:val="16"/>
-                              </w:rPr>
-                            </w:pPr>
-                            <w:r>
-                              <w:rPr>
-                                <w:sz w:val="16"/>
-                              </w:rPr>
-                              <w:t>Identificación de la SCM</w:t>
-                            </w:r>
-                          </w:p>
-                        </w:txbxContent>
-                      </wps:txbx>
-                      <wps:bodyPr rot="0" spcFirstLastPara="0" vertOverflow="overflow" horzOverflow="overflow" vert="horz" wrap="square" lIns="91440" tIns="45720" rIns="91440" bIns="45720" numCol="1" spcCol="0" rtlCol="0" fromWordArt="0" anchor="ctr" anchorCtr="0" forceAA="0" compatLnSpc="1">
-                        <a:prstTxWarp prst="textNoShape">
-                          <a:avLst/>
-                        </a:prstTxWarp>
-                        <a:noAutofit/>
-                      </wps:bodyPr>
-                    </wps:wsp>
-                  </a:graphicData>
-                </a:graphic>
-              </wp:anchor>
-            </w:drawing>
-          </mc:Choice>
-          <mc:Fallback>
-            <w:pict>
-              <v:roundrect w14:anchorId="5F60BB35" id="Rectángulo redondeado 3" o:spid="_x0000_s1030" style="position:absolute;left:0;text-align:left;margin-left:77.85pt;margin-top:11.35pt;width:72.3pt;height:129pt;z-index:251661312;visibility:visible;mso-wrap-style:square;mso-wrap-distance-left:9pt;mso-wrap-distance-top:0;mso-wrap-distance-right:9pt;mso-wrap-distance-bottom:0;mso-position-horizontal:absolute;mso-position-horizontal-relative:text;mso-position-vertical:absolute;mso-position-vertical-relative:text;v-text-anchor:middle" arcsize="10923f" o:gfxdata="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" fillcolor="#f3a875 [2165]" strokecolor="#ed7d31 [3205]" strokeweight=".5pt">
-                <v:fill color2="#f09558 [2613]" rotate="t" colors="0 #f7bda4;.5 #f5b195;1 #f8a581" focus="100%" type="gradient">
-                  <o:fill v:ext="view" type="gradientUnscaled"/>
-                </v:fill>
-                <v:stroke joinstyle="miter"/>
-                <v:textbox>
-                  <w:txbxContent>
-                    <w:p>
-                      <w:pPr>
-                        <w:jc w:val="center"/>
-                        <w:rPr>
-                          <w:sz w:val="16"/>
-                        </w:rPr>
-                      </w:pPr>
-                      <w:r>
-                        <w:rPr>
-                          <w:sz w:val="16"/>
-                        </w:rPr>
-                        <w:t>Identificación de la SCM</w:t>
-                      </w:r>
-                    </w:p>
-                  </w:txbxContent>
-                </v:textbox>
-              </v:roundrect>
-            </w:pict>
-          </mc:Fallback>
-        </mc:AlternateContent>
-      </w:r>
-      <w:r>
-        <w:rPr>
-          <w:noProof/>
-          <w:lang w:eastAsia="es-PE"/>
-        </w:rPr>
-        <mc:AlternateContent>
-          <mc:Choice Requires="wps">
-            <w:drawing>
-              <wp:anchor distT="0" distB="0" distL="114300" distR="114300" simplePos="0" relativeHeight="251659264" behindDoc="0" locked="0" layoutInCell="1" allowOverlap="1" wp14:anchorId="5BAD8646" wp14:editId="2B051D06">
-                <wp:simplePos x="0" y="0"/>
-                <wp:positionH relativeFrom="margin">
-                  <wp:align>left</wp:align>
-                </wp:positionH>
-                <wp:positionV relativeFrom="paragraph">
-                  <wp:posOffset>144145</wp:posOffset>
-                </wp:positionV>
-                <wp:extent cx="918210" cy="1638300"/>
-                <wp:effectExtent l="0" t="0" r="15240" b="19050"/>
-                <wp:wrapNone/>
-                <wp:docPr id="2" name="Rectángulo redondeado 2"/>
-                <wp:cNvGraphicFramePr/>
-                <a:graphic xmlns:a="http://schemas.openxmlformats.org/drawingml/2006/main">
-                  <a:graphicData uri="http://schemas.microsoft.com/office/word/2010/wordprocessingShape">
-                    <wps:wsp>
-                      <wps:cNvSpPr/>
-                      <wps:spPr>
-                        <a:xfrm>
-                          <a:off x="0" y="0"/>
-                          <a:ext cx="918210" cy="1638300"/>
-                        </a:xfrm>
-                        <a:prstGeom prst="roundRect">
-                          <a:avLst/>
-                        </a:prstGeom>
-                      </wps:spPr>
-                      <wps:style>
-                        <a:lnRef idx="1">
-                          <a:schemeClr val="dk1"/>
-                        </a:lnRef>
-                        <a:fillRef idx="2">
-                          <a:schemeClr val="dk1"/>
-                        </a:fillRef>
-                        <a:effectRef idx="1">
-                          <a:schemeClr val="dk1"/>
-                        </a:effectRef>
-                        <a:fontRef idx="minor">
-                          <a:schemeClr val="dk1"/>
-                        </a:fontRef>
-                      </wps:style>
-                      <wps:txbx>
-                        <w:txbxContent>
-                          <w:p>
-                            <w:pPr>
-                              <w:jc w:val="center"/>
-                              <w:rPr>
-                                <w:sz w:val="16"/>
-                              </w:rPr>
-                            </w:pPr>
-                            <w:r>
-                              <w:rPr>
-                                <w:sz w:val="16"/>
-                              </w:rPr>
-                              <w:t>Planeamiento de la gestión de la SCM</w:t>
-                            </w:r>
-                          </w:p>
-                        </w:txbxContent>
-                      </wps:txbx>
-                      <wps:bodyPr rot="0" spcFirstLastPara="0" vertOverflow="overflow" horzOverflow="overflow" vert="horz" wrap="square" lIns="91440" tIns="45720" rIns="91440" bIns="45720" numCol="1" spcCol="0" rtlCol="0" fromWordArt="0" anchor="ctr" anchorCtr="0" forceAA="0" compatLnSpc="1">
-                        <a:prstTxWarp prst="textNoShape">
-                          <a:avLst/>
-                        </a:prstTxWarp>
-                        <a:noAutofit/>
-                      </wps:bodyPr>
-                    </wps:wsp>
-                  </a:graphicData>
-                </a:graphic>
-              </wp:anchor>
-            </w:drawing>
-          </mc:Choice>
-          <mc:Fallback>
-            <w:pict>
-              <v:roundrect w14:anchorId="5BAD8646" id="Rectángulo redondeado 2" o:spid="_x0000_s1031" style="position:absolute;left:0;text-align:left;margin-left:0;margin-top:11.35pt;width:72.3pt;height:129pt;z-index:251659264;visibility:visible;mso-wrap-style:square;mso-wrap-distance-left:9pt;mso-wrap-distance-top:0;mso-wrap-distance-right:9pt;mso-wrap-distance-bottom:0;mso-position-horizontal:left;mso-position-horizontal-relative:margin;mso-position-vertical:absolute;mso-position-vertical-relative:text;v-text-anchor:middle" arcsize="10923f" o:gfxdata="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" fillcolor="#555 [2160]" strokecolor="black [3200]" strokeweight=".5pt">
-                <v:fill color2="#313131 [2608]" rotate="t" colors="0 #9b9b9b;.5 #8e8e8e;1 #797979" focus="100%" type="gradient">
-                  <o:fill v:ext="view" type="gradientUnscaled"/>
-                </v:fill>
-                <v:stroke joinstyle="miter"/>
-                <v:textbox>
-                  <w:txbxContent>
-                    <w:p>
-                      <w:pPr>
-                        <w:jc w:val="center"/>
-                        <w:rPr>
-                          <w:sz w:val="16"/>
-                        </w:rPr>
-                      </w:pPr>
-                      <w:r>
-                        <w:rPr>
-                          <w:sz w:val="16"/>
-                        </w:rPr>
-                        <w:t>Planeamiento de la gestión de la SCM</w:t>
-                      </w:r>
-                    </w:p>
-                  </w:txbxContent>
-                </v:textbox>
-                <w10:wrap anchorx="margin"/>
-              </v:roundrect>
-            </w:pict>
-          </mc:Fallback>
-        </mc:AlternateContent>
+        <w:t>La realización correcta de la Gestión de la Configuración, se divide en 6 procesos:</w:t>
       </w:r>
     </w:p>
     <w:p>
       <w:pPr>
+        <w:pStyle w:val="ListParagraph"/>
+        <w:numPr>
+          <w:ilvl w:val="0"/>
+          <w:numId w:val="22"/>
+        </w:numPr>
+        <w:spacing w:line="360" w:lineRule="auto"/>
+      </w:pPr>
+      <w:r>
+        <w:t>Planeamiento de la Gestión de la Configuración</w:t>
+      </w:r>
+    </w:p>
+    <w:p>
+      <w:pPr>
+        <w:pStyle w:val="ListParagraph"/>
+        <w:numPr>
+          <w:ilvl w:val="0"/>
+          <w:numId w:val="22"/>
+        </w:numPr>
+        <w:spacing w:line="360" w:lineRule="auto"/>
+      </w:pPr>
+      <w:r>
+        <w:t>Identificación de la Configuración</w:t>
+      </w:r>
+    </w:p>
+    <w:p>
+      <w:pPr>
+        <w:pStyle w:val="ListParagraph"/>
+        <w:numPr>
+          <w:ilvl w:val="0"/>
+          <w:numId w:val="22"/>
+        </w:numPr>
+        <w:spacing w:line="360" w:lineRule="auto"/>
+      </w:pPr>
+      <w:r>
+        <w:t>Control de la Configuración</w:t>
+      </w:r>
+    </w:p>
+    <w:p>
+      <w:pPr>
+        <w:pStyle w:val="ListParagraph"/>
+        <w:numPr>
+          <w:ilvl w:val="0"/>
+          <w:numId w:val="22"/>
+        </w:numPr>
+        <w:spacing w:line="360" w:lineRule="auto"/>
+      </w:pPr>
+      <w:r>
+        <w:t>Estado de la Configuración</w:t>
+      </w:r>
+    </w:p>
+    <w:p>
+      <w:pPr>
+        <w:pStyle w:val="ListParagraph"/>
+        <w:numPr>
+          <w:ilvl w:val="0"/>
+          <w:numId w:val="22"/>
+        </w:numPr>
+        <w:spacing w:line="360" w:lineRule="auto"/>
+      </w:pPr>
+      <w:r>
+        <w:t>Auditorias y Revisiones de la Configuración</w:t>
+      </w:r>
+    </w:p>
+    <w:p>
+      <w:pPr>
+        <w:pStyle w:val="ListParagraph"/>
+        <w:numPr>
+          <w:ilvl w:val="0"/>
+          <w:numId w:val="22"/>
+        </w:numPr>
+        <w:spacing w:line="360" w:lineRule="auto"/>
+      </w:pPr>
+      <w:r>
+        <w:t xml:space="preserve">Gestión y entrega de </w:t>
+      </w:r>
+      <w:proofErr w:type="spellStart"/>
+      <w:r>
+        <w:t>Releases</w:t>
+      </w:r>
+      <w:proofErr w:type="spellEnd"/>
+      <w:r>
+        <w:t>.</w:t>
+      </w:r>
+    </w:p>
+    <w:p>
+      <w:pPr>
         <w:spacing w:line="360" w:lineRule="auto"/>
         <w:ind w:left="494"/>
       </w:pPr>
+      <w:r>
+        <w:t>La correcta ejecución de los procesos, nos permitirá obtener información importante sobre el control de los cambios y versiones de los productos o ítems, poner a disposición las partes afectadas y registrar e informar el estado de los productos.</w:t>
+      </w:r>
     </w:p>
     <w:p>
       <w:pPr>
@@ -3137,355 +2488,7 @@
         <w:ind w:left="494"/>
       </w:pPr>
       <w:r>
-        <w:rPr>
-          <w:noProof/>
-          <w:lang w:eastAsia="es-PE"/>
-        </w:rPr>
-        <mc:AlternateContent>
-          <mc:Choice Requires="wps">
-            <w:drawing>
-              <wp:anchor distT="0" distB="0" distL="114300" distR="114300" simplePos="0" relativeHeight="251672576" behindDoc="0" locked="0" layoutInCell="1" allowOverlap="1" wp14:anchorId="7E3730BD" wp14:editId="2655C064">
-                <wp:simplePos x="0" y="0"/>
-                <wp:positionH relativeFrom="column">
-                  <wp:posOffset>1830705</wp:posOffset>
-                </wp:positionH>
-                <wp:positionV relativeFrom="paragraph">
-                  <wp:posOffset>151765</wp:posOffset>
-                </wp:positionV>
-                <wp:extent cx="240030" cy="461010"/>
-                <wp:effectExtent l="0" t="38100" r="45720" b="53340"/>
-                <wp:wrapNone/>
-                <wp:docPr id="13" name="Flecha derecha 13"/>
-                <wp:cNvGraphicFramePr/>
-                <a:graphic xmlns:a="http://schemas.openxmlformats.org/drawingml/2006/main">
-                  <a:graphicData uri="http://schemas.microsoft.com/office/word/2010/wordprocessingShape">
-                    <wps:wsp>
-                      <wps:cNvSpPr/>
-                      <wps:spPr>
-                        <a:xfrm>
-                          <a:off x="0" y="0"/>
-                          <a:ext cx="240030" cy="461010"/>
-                        </a:xfrm>
-                        <a:prstGeom prst="rightArrow">
-                          <a:avLst/>
-                        </a:prstGeom>
-                      </wps:spPr>
-                      <wps:style>
-                        <a:lnRef idx="2">
-                          <a:schemeClr val="dk1"/>
-                        </a:lnRef>
-                        <a:fillRef idx="1001">
-                          <a:schemeClr val="dk2"/>
-                        </a:fillRef>
-                        <a:effectRef idx="0">
-                          <a:schemeClr val="dk1"/>
-                        </a:effectRef>
-                        <a:fontRef idx="minor">
-                          <a:schemeClr val="dk1"/>
-                        </a:fontRef>
-                      </wps:style>
-                      <wps:bodyPr rot="0" spcFirstLastPara="0" vertOverflow="overflow" horzOverflow="overflow" vert="horz" wrap="square" lIns="91440" tIns="45720" rIns="91440" bIns="45720" numCol="1" spcCol="0" rtlCol="0" fromWordArt="0" anchor="ctr" anchorCtr="0" forceAA="0" compatLnSpc="1">
-                        <a:prstTxWarp prst="textNoShape">
-                          <a:avLst/>
-                        </a:prstTxWarp>
-                        <a:noAutofit/>
-                      </wps:bodyPr>
-                    </wps:wsp>
-                  </a:graphicData>
-                </a:graphic>
-              </wp:anchor>
-            </w:drawing>
-          </mc:Choice>
-          <mc:Fallback>
-            <w:pict>
-              <v:shapetype w14:anchorId="0B686680" id="_x0000_t13" coordsize="21600,21600" o:spt="13" adj="16200,5400" path="m@0,l@0@1,0@1,0@2@0@2@0,21600,21600,10800xe">
-                <v:stroke joinstyle="miter"/>
-                <v:formulas>
-                  <v:f eqn="val #0"/>
-                  <v:f eqn="val #1"/>
-                  <v:f eqn="sum height 0 #1"/>
-                  <v:f eqn="sum 10800 0 #1"/>
-                  <v:f eqn="sum width 0 #0"/>
-                  <v:f eqn="prod @4 @3 10800"/>
-                  <v:f eqn="sum width 0 @5"/>
-                </v:formulas>
-                <v:path o:connecttype="custom" o:connectlocs="@0,0;0,10800;@0,21600;21600,10800" o:connectangles="270,180,90,0" textboxrect="0,@1,@6,@2"/>
-                <v:handles>
-                  <v:h position="#0,#1" xrange="0,21600" yrange="0,10800"/>
-                </v:handles>
-              </v:shapetype>
-              <v:shape id="Flecha derecha 13" o:spid="_x0000_s1026" type="#_x0000_t13" style="position:absolute;margin-left:144.15pt;margin-top:11.95pt;width:18.9pt;height:36.3pt;z-index:251672576;visibility:visible;mso-wrap-style:square;mso-wrap-distance-left:9pt;mso-wrap-distance-top:0;mso-wrap-distance-right:9pt;mso-wrap-distance-bottom:0;mso-position-horizontal:absolute;mso-position-horizontal-relative:text;mso-position-vertical:absolute;mso-position-vertical-relative:text;v-text-anchor:middle" o:gfxdata="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" adj="10800" fillcolor="#44546a [3202]" strokecolor="black [3200]" strokeweight="1pt"/>
-            </w:pict>
-          </mc:Fallback>
-        </mc:AlternateContent>
-      </w:r>
-      <w:r>
-        <w:rPr>
-          <w:noProof/>
-          <w:lang w:eastAsia="es-PE"/>
-        </w:rPr>
-        <mc:AlternateContent>
-          <mc:Choice Requires="wps">
-            <w:drawing>
-              <wp:anchor distT="0" distB="0" distL="114300" distR="114300" simplePos="0" relativeHeight="251674624" behindDoc="0" locked="0" layoutInCell="1" allowOverlap="1" wp14:anchorId="42C28E60" wp14:editId="3CDCCEBE">
-                <wp:simplePos x="0" y="0"/>
-                <wp:positionH relativeFrom="column">
-                  <wp:posOffset>2859405</wp:posOffset>
-                </wp:positionH>
-                <wp:positionV relativeFrom="paragraph">
-                  <wp:posOffset>117475</wp:posOffset>
-                </wp:positionV>
-                <wp:extent cx="240030" cy="461010"/>
-                <wp:effectExtent l="0" t="38100" r="45720" b="53340"/>
-                <wp:wrapNone/>
-                <wp:docPr id="14" name="Flecha derecha 14"/>
-                <wp:cNvGraphicFramePr/>
-                <a:graphic xmlns:a="http://schemas.openxmlformats.org/drawingml/2006/main">
-                  <a:graphicData uri="http://schemas.microsoft.com/office/word/2010/wordprocessingShape">
-                    <wps:wsp>
-                      <wps:cNvSpPr/>
-                      <wps:spPr>
-                        <a:xfrm>
-                          <a:off x="0" y="0"/>
-                          <a:ext cx="240030" cy="461010"/>
-                        </a:xfrm>
-                        <a:prstGeom prst="rightArrow">
-                          <a:avLst/>
-                        </a:prstGeom>
-                      </wps:spPr>
-                      <wps:style>
-                        <a:lnRef idx="2">
-                          <a:schemeClr val="dk1"/>
-                        </a:lnRef>
-                        <a:fillRef idx="1001">
-                          <a:schemeClr val="dk2"/>
-                        </a:fillRef>
-                        <a:effectRef idx="0">
-                          <a:schemeClr val="dk1"/>
-                        </a:effectRef>
-                        <a:fontRef idx="minor">
-                          <a:schemeClr val="dk1"/>
-                        </a:fontRef>
-                      </wps:style>
-                      <wps:bodyPr rot="0" spcFirstLastPara="0" vertOverflow="overflow" horzOverflow="overflow" vert="horz" wrap="square" lIns="91440" tIns="45720" rIns="91440" bIns="45720" numCol="1" spcCol="0" rtlCol="0" fromWordArt="0" anchor="ctr" anchorCtr="0" forceAA="0" compatLnSpc="1">
-                        <a:prstTxWarp prst="textNoShape">
-                          <a:avLst/>
-                        </a:prstTxWarp>
-                        <a:noAutofit/>
-                      </wps:bodyPr>
-                    </wps:wsp>
-                  </a:graphicData>
-                </a:graphic>
-              </wp:anchor>
-            </w:drawing>
-          </mc:Choice>
-          <mc:Fallback>
-            <w:pict>
-              <v:shape w14:anchorId="5365BEC4" id="Flecha derecha 14" o:spid="_x0000_s1026" type="#_x0000_t13" style="position:absolute;margin-left:225.15pt;margin-top:9.25pt;width:18.9pt;height:36.3pt;z-index:251674624;visibility:visible;mso-wrap-style:square;mso-wrap-distance-left:9pt;mso-wrap-distance-top:0;mso-wrap-distance-right:9pt;mso-wrap-distance-bottom:0;mso-position-horizontal:absolute;mso-position-horizontal-relative:text;mso-position-vertical:absolute;mso-position-vertical-relative:text;v-text-anchor:middle" o:gfxdata="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" adj="10800" fillcolor="#44546a [3202]" strokecolor="black [3200]" strokeweight="1pt"/>
-            </w:pict>
-          </mc:Fallback>
-        </mc:AlternateContent>
-      </w:r>
-      <w:r>
-        <w:rPr>
-          <w:noProof/>
-          <w:lang w:eastAsia="es-PE"/>
-        </w:rPr>
-        <mc:AlternateContent>
-          <mc:Choice Requires="wps">
-            <w:drawing>
-              <wp:anchor distT="0" distB="0" distL="114300" distR="114300" simplePos="0" relativeHeight="251676672" behindDoc="0" locked="0" layoutInCell="1" allowOverlap="1" wp14:anchorId="7DF42F01" wp14:editId="1BBC2D5B">
-                <wp:simplePos x="0" y="0"/>
-                <wp:positionH relativeFrom="column">
-                  <wp:posOffset>3846195</wp:posOffset>
-                </wp:positionH>
-                <wp:positionV relativeFrom="paragraph">
-                  <wp:posOffset>136525</wp:posOffset>
-                </wp:positionV>
-                <wp:extent cx="240030" cy="461010"/>
-                <wp:effectExtent l="0" t="38100" r="45720" b="53340"/>
-                <wp:wrapNone/>
-                <wp:docPr id="15" name="Flecha derecha 15"/>
-                <wp:cNvGraphicFramePr/>
-                <a:graphic xmlns:a="http://schemas.openxmlformats.org/drawingml/2006/main">
-                  <a:graphicData uri="http://schemas.microsoft.com/office/word/2010/wordprocessingShape">
-                    <wps:wsp>
-                      <wps:cNvSpPr/>
-                      <wps:spPr>
-                        <a:xfrm>
-                          <a:off x="0" y="0"/>
-                          <a:ext cx="240030" cy="461010"/>
-                        </a:xfrm>
-                        <a:prstGeom prst="rightArrow">
-                          <a:avLst/>
-                        </a:prstGeom>
-                      </wps:spPr>
-                      <wps:style>
-                        <a:lnRef idx="2">
-                          <a:schemeClr val="dk1"/>
-                        </a:lnRef>
-                        <a:fillRef idx="1001">
-                          <a:schemeClr val="dk2"/>
-                        </a:fillRef>
-                        <a:effectRef idx="0">
-                          <a:schemeClr val="dk1"/>
-                        </a:effectRef>
-                        <a:fontRef idx="minor">
-                          <a:schemeClr val="dk1"/>
-                        </a:fontRef>
-                      </wps:style>
-                      <wps:bodyPr rot="0" spcFirstLastPara="0" vertOverflow="overflow" horzOverflow="overflow" vert="horz" wrap="square" lIns="91440" tIns="45720" rIns="91440" bIns="45720" numCol="1" spcCol="0" rtlCol="0" fromWordArt="0" anchor="ctr" anchorCtr="0" forceAA="0" compatLnSpc="1">
-                        <a:prstTxWarp prst="textNoShape">
-                          <a:avLst/>
-                        </a:prstTxWarp>
-                        <a:noAutofit/>
-                      </wps:bodyPr>
-                    </wps:wsp>
-                  </a:graphicData>
-                </a:graphic>
-              </wp:anchor>
-            </w:drawing>
-          </mc:Choice>
-          <mc:Fallback>
-            <w:pict>
-              <v:shape w14:anchorId="2F167075" id="Flecha derecha 15" o:spid="_x0000_s1026" type="#_x0000_t13" style="position:absolute;margin-left:302.85pt;margin-top:10.75pt;width:18.9pt;height:36.3pt;z-index:251676672;visibility:visible;mso-wrap-style:square;mso-wrap-distance-left:9pt;mso-wrap-distance-top:0;mso-wrap-distance-right:9pt;mso-wrap-distance-bottom:0;mso-position-horizontal:absolute;mso-position-horizontal-relative:text;mso-position-vertical:absolute;mso-position-vertical-relative:text;v-text-anchor:middle" o:gfxdata="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" adj="10800" fillcolor="#44546a [3202]" strokecolor="black [3200]" strokeweight="1pt"/>
-            </w:pict>
-          </mc:Fallback>
-        </mc:AlternateContent>
-      </w:r>
-      <w:r>
-        <w:rPr>
-          <w:noProof/>
-          <w:lang w:eastAsia="es-PE"/>
-        </w:rPr>
-        <mc:AlternateContent>
-          <mc:Choice Requires="wps">
-            <w:drawing>
-              <wp:anchor distT="0" distB="0" distL="114300" distR="114300" simplePos="0" relativeHeight="251678720" behindDoc="0" locked="0" layoutInCell="1" allowOverlap="1" wp14:anchorId="1D24B66E" wp14:editId="2477608C">
-                <wp:simplePos x="0" y="0"/>
-                <wp:positionH relativeFrom="column">
-                  <wp:posOffset>4859655</wp:posOffset>
-                </wp:positionH>
-                <wp:positionV relativeFrom="paragraph">
-                  <wp:posOffset>136525</wp:posOffset>
-                </wp:positionV>
-                <wp:extent cx="240030" cy="461010"/>
-                <wp:effectExtent l="0" t="38100" r="45720" b="53340"/>
-                <wp:wrapNone/>
-                <wp:docPr id="16" name="Flecha derecha 16"/>
-                <wp:cNvGraphicFramePr/>
-                <a:graphic xmlns:a="http://schemas.openxmlformats.org/drawingml/2006/main">
-                  <a:graphicData uri="http://schemas.microsoft.com/office/word/2010/wordprocessingShape">
-                    <wps:wsp>
-                      <wps:cNvSpPr/>
-                      <wps:spPr>
-                        <a:xfrm>
-                          <a:off x="0" y="0"/>
-                          <a:ext cx="240030" cy="461010"/>
-                        </a:xfrm>
-                        <a:prstGeom prst="rightArrow">
-                          <a:avLst/>
-                        </a:prstGeom>
-                      </wps:spPr>
-                      <wps:style>
-                        <a:lnRef idx="2">
-                          <a:schemeClr val="dk1"/>
-                        </a:lnRef>
-                        <a:fillRef idx="1001">
-                          <a:schemeClr val="dk2"/>
-                        </a:fillRef>
-                        <a:effectRef idx="0">
-                          <a:schemeClr val="dk1"/>
-                        </a:effectRef>
-                        <a:fontRef idx="minor">
-                          <a:schemeClr val="dk1"/>
-                        </a:fontRef>
-                      </wps:style>
-                      <wps:bodyPr rot="0" spcFirstLastPara="0" vertOverflow="overflow" horzOverflow="overflow" vert="horz" wrap="square" lIns="91440" tIns="45720" rIns="91440" bIns="45720" numCol="1" spcCol="0" rtlCol="0" fromWordArt="0" anchor="ctr" anchorCtr="0" forceAA="0" compatLnSpc="1">
-                        <a:prstTxWarp prst="textNoShape">
-                          <a:avLst/>
-                        </a:prstTxWarp>
-                        <a:noAutofit/>
-                      </wps:bodyPr>
-                    </wps:wsp>
-                  </a:graphicData>
-                </a:graphic>
-              </wp:anchor>
-            </w:drawing>
-          </mc:Choice>
-          <mc:Fallback>
-            <w:pict>
-              <v:shape w14:anchorId="4BC944B8" id="Flecha derecha 16" o:spid="_x0000_s1026" type="#_x0000_t13" style="position:absolute;margin-left:382.65pt;margin-top:10.75pt;width:18.9pt;height:36.3pt;z-index:251678720;visibility:visible;mso-wrap-style:square;mso-wrap-distance-left:9pt;mso-wrap-distance-top:0;mso-wrap-distance-right:9pt;mso-wrap-distance-bottom:0;mso-position-horizontal:absolute;mso-position-horizontal-relative:text;mso-position-vertical:absolute;mso-position-vertical-relative:text;v-text-anchor:middle" o:gfxdata="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" adj="10800" fillcolor="#44546a [3202]" strokecolor="black [3200]" strokeweight="1pt"/>
-            </w:pict>
-          </mc:Fallback>
-        </mc:AlternateContent>
-      </w:r>
-      <w:r>
-        <w:rPr>
-          <w:noProof/>
-          <w:lang w:eastAsia="es-PE"/>
-        </w:rPr>
-        <mc:AlternateContent>
-          <mc:Choice Requires="wps">
-            <w:drawing>
-              <wp:anchor distT="0" distB="0" distL="114300" distR="114300" simplePos="0" relativeHeight="251670528" behindDoc="0" locked="0" layoutInCell="1" allowOverlap="1" wp14:anchorId="12BF9262" wp14:editId="5A5F83EE">
-                <wp:simplePos x="0" y="0"/>
-                <wp:positionH relativeFrom="column">
-                  <wp:posOffset>855345</wp:posOffset>
-                </wp:positionH>
-                <wp:positionV relativeFrom="paragraph">
-                  <wp:posOffset>182245</wp:posOffset>
-                </wp:positionV>
-                <wp:extent cx="240030" cy="461010"/>
-                <wp:effectExtent l="0" t="38100" r="45720" b="53340"/>
-                <wp:wrapNone/>
-                <wp:docPr id="8" name="Flecha derecha 8"/>
-                <wp:cNvGraphicFramePr/>
-                <a:graphic xmlns:a="http://schemas.openxmlformats.org/drawingml/2006/main">
-                  <a:graphicData uri="http://schemas.microsoft.com/office/word/2010/wordprocessingShape">
-                    <wps:wsp>
-                      <wps:cNvSpPr/>
-                      <wps:spPr>
-                        <a:xfrm>
-                          <a:off x="0" y="0"/>
-                          <a:ext cx="240030" cy="461010"/>
-                        </a:xfrm>
-                        <a:prstGeom prst="rightArrow">
-                          <a:avLst/>
-                        </a:prstGeom>
-                      </wps:spPr>
-                      <wps:style>
-                        <a:lnRef idx="2">
-                          <a:schemeClr val="dk1"/>
-                        </a:lnRef>
-                        <a:fillRef idx="1001">
-                          <a:schemeClr val="dk2"/>
-                        </a:fillRef>
-                        <a:effectRef idx="0">
-                          <a:schemeClr val="dk1"/>
-                        </a:effectRef>
-                        <a:fontRef idx="minor">
-                          <a:schemeClr val="dk1"/>
-                        </a:fontRef>
-                      </wps:style>
-                      <wps:bodyPr rot="0" spcFirstLastPara="0" vertOverflow="overflow" horzOverflow="overflow" vert="horz" wrap="square" lIns="91440" tIns="45720" rIns="91440" bIns="45720" numCol="1" spcCol="0" rtlCol="0" fromWordArt="0" anchor="ctr" anchorCtr="0" forceAA="0" compatLnSpc="1">
-                        <a:prstTxWarp prst="textNoShape">
-                          <a:avLst/>
-                        </a:prstTxWarp>
-                        <a:noAutofit/>
-                      </wps:bodyPr>
-                    </wps:wsp>
-                  </a:graphicData>
-                </a:graphic>
-              </wp:anchor>
-            </w:drawing>
-          </mc:Choice>
-          <mc:Fallback>
-            <w:pict>
-              <v:shape w14:anchorId="7FC28ED8" id="Flecha derecha 8" o:spid="_x0000_s1026" type="#_x0000_t13" style="position:absolute;margin-left:67.35pt;margin-top:14.35pt;width:18.9pt;height:36.3pt;z-index:251670528;visibility:visible;mso-wrap-style:square;mso-wrap-distance-left:9pt;mso-wrap-distance-top:0;mso-wrap-distance-right:9pt;mso-wrap-distance-bottom:0;mso-position-horizontal:absolute;mso-position-horizontal-relative:text;mso-position-vertical:absolute;mso-position-vertical-relative:text;v-text-anchor:middle" o:gfxdata="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" adj="10800" fillcolor="#44546a [3202]" strokecolor="black [3200]" strokeweight="1pt"/>
-            </w:pict>
-          </mc:Fallback>
-        </mc:AlternateContent>
+        <w:t>A nivel organizacional, cada miembro posee un rol y actividades que debe cumplir según sus funciones asignadas.</w:t>
       </w:r>
     </w:p>
     <w:p>
@@ -3494,23 +2497,487 @@
         <w:ind w:left="494"/>
       </w:pPr>
     </w:p>
+    <w:tbl>
+      <w:tblPr>
+        <w:tblStyle w:val="Style12"/>
+        <w:tblW w:w="8308" w:type="dxa"/>
+        <w:tblInd w:w="620" w:type="dxa"/>
+        <w:tblBorders>
+          <w:top w:val="single" w:sz="8" w:space="0" w:color="000000"/>
+          <w:left w:val="single" w:sz="8" w:space="0" w:color="000000"/>
+          <w:bottom w:val="single" w:sz="8" w:space="0" w:color="000000"/>
+          <w:right w:val="single" w:sz="8" w:space="0" w:color="000000"/>
+          <w:insideH w:val="single" w:sz="8" w:space="0" w:color="000000"/>
+          <w:insideV w:val="single" w:sz="8" w:space="0" w:color="000000"/>
+        </w:tblBorders>
+        <w:tblLayout w:type="fixed"/>
+        <w:tblLook w:val="04A0" w:firstRow="1" w:lastRow="0" w:firstColumn="1" w:lastColumn="0" w:noHBand="0" w:noVBand="1"/>
+      </w:tblPr>
+      <w:tblGrid>
+        <w:gridCol w:w="4154"/>
+        <w:gridCol w:w="4154"/>
+      </w:tblGrid>
+      <w:tr>
+        <w:tc>
+          <w:tcPr>
+            <w:tcW w:w="4154" w:type="dxa"/>
+            <w:shd w:val="clear" w:color="auto" w:fill="B7B7B7"/>
+            <w:tcMar>
+              <w:top w:w="100" w:type="dxa"/>
+              <w:left w:w="100" w:type="dxa"/>
+              <w:bottom w:w="100" w:type="dxa"/>
+              <w:right w:w="100" w:type="dxa"/>
+            </w:tcMar>
+          </w:tcPr>
+          <w:p>
+            <w:pPr>
+              <w:spacing w:line="360" w:lineRule="auto"/>
+              <w:contextualSpacing w:val="0"/>
+              <w:jc w:val="center"/>
+              <w:rPr>
+                <w:rFonts w:ascii="Times New Roman" w:eastAsia="Times New Roman" w:hAnsi="Times New Roman" w:cs="Times New Roman"/>
+                <w:b/>
+              </w:rPr>
+            </w:pPr>
+            <w:r>
+              <w:rPr>
+                <w:rFonts w:ascii="Times New Roman" w:eastAsia="Times New Roman" w:hAnsi="Times New Roman" w:cs="Times New Roman"/>
+                <w:b/>
+              </w:rPr>
+              <w:t>Actividad</w:t>
+            </w:r>
+          </w:p>
+        </w:tc>
+        <w:tc>
+          <w:tcPr>
+            <w:tcW w:w="4154" w:type="dxa"/>
+            <w:shd w:val="clear" w:color="auto" w:fill="B7B7B7"/>
+            <w:tcMar>
+              <w:top w:w="100" w:type="dxa"/>
+              <w:left w:w="100" w:type="dxa"/>
+              <w:bottom w:w="100" w:type="dxa"/>
+              <w:right w:w="100" w:type="dxa"/>
+            </w:tcMar>
+          </w:tcPr>
+          <w:p>
+            <w:pPr>
+              <w:spacing w:line="360" w:lineRule="auto"/>
+              <w:contextualSpacing w:val="0"/>
+              <w:jc w:val="center"/>
+              <w:rPr>
+                <w:rFonts w:ascii="Times New Roman" w:eastAsia="Times New Roman" w:hAnsi="Times New Roman" w:cs="Times New Roman"/>
+                <w:b/>
+              </w:rPr>
+            </w:pPr>
+            <w:r>
+              <w:rPr>
+                <w:rFonts w:ascii="Times New Roman" w:eastAsia="Times New Roman" w:hAnsi="Times New Roman" w:cs="Times New Roman"/>
+                <w:b/>
+              </w:rPr>
+              <w:t xml:space="preserve">Responsable </w:t>
+            </w:r>
+          </w:p>
+        </w:tc>
+      </w:tr>
+      <w:tr>
+        <w:tc>
+          <w:tcPr>
+            <w:tcW w:w="4154" w:type="dxa"/>
+            <w:tcMar>
+              <w:top w:w="100" w:type="dxa"/>
+              <w:left w:w="100" w:type="dxa"/>
+              <w:bottom w:w="100" w:type="dxa"/>
+              <w:right w:w="100" w:type="dxa"/>
+            </w:tcMar>
+          </w:tcPr>
+          <w:p>
+            <w:pPr>
+              <w:spacing w:line="360" w:lineRule="auto"/>
+              <w:contextualSpacing w:val="0"/>
+              <w:jc w:val="both"/>
+              <w:rPr>
+                <w:rFonts w:ascii="Times New Roman" w:eastAsia="Times New Roman" w:hAnsi="Times New Roman" w:cs="Times New Roman"/>
+              </w:rPr>
+            </w:pPr>
+            <w:r>
+              <w:rPr>
+                <w:rFonts w:ascii="Times New Roman" w:eastAsia="Times New Roman" w:hAnsi="Times New Roman" w:cs="Times New Roman"/>
+              </w:rPr>
+              <w:t>Planificar la Configuración del SCM</w:t>
+            </w:r>
+          </w:p>
+        </w:tc>
+        <w:tc>
+          <w:tcPr>
+            <w:tcW w:w="4154" w:type="dxa"/>
+            <w:tcMar>
+              <w:top w:w="100" w:type="dxa"/>
+              <w:left w:w="100" w:type="dxa"/>
+              <w:bottom w:w="100" w:type="dxa"/>
+              <w:right w:w="100" w:type="dxa"/>
+            </w:tcMar>
+          </w:tcPr>
+          <w:p>
+            <w:pPr>
+              <w:spacing w:line="360" w:lineRule="auto"/>
+              <w:contextualSpacing w:val="0"/>
+              <w:jc w:val="both"/>
+              <w:rPr>
+                <w:rFonts w:ascii="Times New Roman" w:eastAsia="Times New Roman" w:hAnsi="Times New Roman" w:cs="Times New Roman"/>
+              </w:rPr>
+            </w:pPr>
+            <w:r>
+              <w:rPr>
+                <w:rFonts w:ascii="Times New Roman" w:eastAsia="Times New Roman" w:hAnsi="Times New Roman" w:cs="Times New Roman"/>
+              </w:rPr>
+              <w:t>SCMR</w:t>
+            </w:r>
+          </w:p>
+        </w:tc>
+      </w:tr>
+      <w:tr>
+        <w:tc>
+          <w:tcPr>
+            <w:tcW w:w="4154" w:type="dxa"/>
+            <w:tcMar>
+              <w:top w:w="100" w:type="dxa"/>
+              <w:left w:w="100" w:type="dxa"/>
+              <w:bottom w:w="100" w:type="dxa"/>
+              <w:right w:w="100" w:type="dxa"/>
+            </w:tcMar>
+          </w:tcPr>
+          <w:p>
+            <w:pPr>
+              <w:spacing w:line="360" w:lineRule="auto"/>
+              <w:contextualSpacing w:val="0"/>
+              <w:jc w:val="both"/>
+              <w:rPr>
+                <w:rFonts w:ascii="Times New Roman" w:eastAsia="Times New Roman" w:hAnsi="Times New Roman" w:cs="Times New Roman"/>
+              </w:rPr>
+            </w:pPr>
+            <w:r>
+              <w:rPr>
+                <w:rFonts w:ascii="Times New Roman" w:eastAsia="Times New Roman" w:hAnsi="Times New Roman" w:cs="Times New Roman"/>
+              </w:rPr>
+              <w:t>Definición de la línea base del proyecto</w:t>
+            </w:r>
+          </w:p>
+        </w:tc>
+        <w:tc>
+          <w:tcPr>
+            <w:tcW w:w="4154" w:type="dxa"/>
+            <w:tcMar>
+              <w:top w:w="100" w:type="dxa"/>
+              <w:left w:w="100" w:type="dxa"/>
+              <w:bottom w:w="100" w:type="dxa"/>
+              <w:right w:w="100" w:type="dxa"/>
+            </w:tcMar>
+          </w:tcPr>
+          <w:p>
+            <w:pPr>
+              <w:spacing w:line="360" w:lineRule="auto"/>
+              <w:contextualSpacing w:val="0"/>
+              <w:jc w:val="both"/>
+              <w:rPr>
+                <w:rFonts w:ascii="Times New Roman" w:eastAsia="Times New Roman" w:hAnsi="Times New Roman" w:cs="Times New Roman"/>
+              </w:rPr>
+            </w:pPr>
+            <w:r>
+              <w:rPr>
+                <w:rFonts w:ascii="Times New Roman" w:eastAsia="Times New Roman" w:hAnsi="Times New Roman" w:cs="Times New Roman"/>
+              </w:rPr>
+              <w:t>SCMR, CCB, PL</w:t>
+            </w:r>
+          </w:p>
+        </w:tc>
+      </w:tr>
+      <w:tr>
+        <w:tc>
+          <w:tcPr>
+            <w:tcW w:w="4154" w:type="dxa"/>
+            <w:tcMar>
+              <w:top w:w="100" w:type="dxa"/>
+              <w:left w:w="100" w:type="dxa"/>
+              <w:bottom w:w="100" w:type="dxa"/>
+              <w:right w:w="100" w:type="dxa"/>
+            </w:tcMar>
+          </w:tcPr>
+          <w:p>
+            <w:pPr>
+              <w:spacing w:line="360" w:lineRule="auto"/>
+              <w:contextualSpacing w:val="0"/>
+              <w:jc w:val="both"/>
+              <w:rPr>
+                <w:rFonts w:ascii="Times New Roman" w:eastAsia="Times New Roman" w:hAnsi="Times New Roman" w:cs="Times New Roman"/>
+              </w:rPr>
+            </w:pPr>
+            <w:r>
+              <w:rPr>
+                <w:rFonts w:ascii="Times New Roman" w:eastAsia="Times New Roman" w:hAnsi="Times New Roman" w:cs="Times New Roman"/>
+              </w:rPr>
+              <w:t>Seguimiento del proyecto de la línea base</w:t>
+            </w:r>
+          </w:p>
+        </w:tc>
+        <w:tc>
+          <w:tcPr>
+            <w:tcW w:w="4154" w:type="dxa"/>
+            <w:tcMar>
+              <w:top w:w="100" w:type="dxa"/>
+              <w:left w:w="100" w:type="dxa"/>
+              <w:bottom w:w="100" w:type="dxa"/>
+              <w:right w:w="100" w:type="dxa"/>
+            </w:tcMar>
+          </w:tcPr>
+          <w:p>
+            <w:pPr>
+              <w:spacing w:line="360" w:lineRule="auto"/>
+              <w:contextualSpacing w:val="0"/>
+              <w:jc w:val="both"/>
+              <w:rPr>
+                <w:rFonts w:ascii="Times New Roman" w:eastAsia="Times New Roman" w:hAnsi="Times New Roman" w:cs="Times New Roman"/>
+              </w:rPr>
+            </w:pPr>
+            <w:r>
+              <w:rPr>
+                <w:rFonts w:ascii="Times New Roman" w:eastAsia="Times New Roman" w:hAnsi="Times New Roman" w:cs="Times New Roman"/>
+              </w:rPr>
+              <w:t>SCMR</w:t>
+            </w:r>
+          </w:p>
+        </w:tc>
+      </w:tr>
+      <w:tr>
+        <w:tc>
+          <w:tcPr>
+            <w:tcW w:w="4154" w:type="dxa"/>
+            <w:tcMar>
+              <w:top w:w="100" w:type="dxa"/>
+              <w:left w:w="100" w:type="dxa"/>
+              <w:bottom w:w="100" w:type="dxa"/>
+              <w:right w:w="100" w:type="dxa"/>
+            </w:tcMar>
+          </w:tcPr>
+          <w:p>
+            <w:pPr>
+              <w:spacing w:line="360" w:lineRule="auto"/>
+              <w:contextualSpacing w:val="0"/>
+              <w:jc w:val="both"/>
+              <w:rPr>
+                <w:rFonts w:ascii="Times New Roman" w:eastAsia="Times New Roman" w:hAnsi="Times New Roman" w:cs="Times New Roman"/>
+              </w:rPr>
+            </w:pPr>
+            <w:r>
+              <w:rPr>
+                <w:rFonts w:ascii="Times New Roman" w:eastAsia="Times New Roman" w:hAnsi="Times New Roman" w:cs="Times New Roman"/>
+              </w:rPr>
+              <w:t>Definición del ambiente</w:t>
+            </w:r>
+          </w:p>
+        </w:tc>
+        <w:tc>
+          <w:tcPr>
+            <w:tcW w:w="4154" w:type="dxa"/>
+            <w:tcMar>
+              <w:top w:w="100" w:type="dxa"/>
+              <w:left w:w="100" w:type="dxa"/>
+              <w:bottom w:w="100" w:type="dxa"/>
+              <w:right w:w="100" w:type="dxa"/>
+            </w:tcMar>
+          </w:tcPr>
+          <w:p>
+            <w:pPr>
+              <w:spacing w:line="360" w:lineRule="auto"/>
+              <w:contextualSpacing w:val="0"/>
+              <w:jc w:val="both"/>
+              <w:rPr>
+                <w:rFonts w:ascii="Times New Roman" w:eastAsia="Times New Roman" w:hAnsi="Times New Roman" w:cs="Times New Roman"/>
+              </w:rPr>
+            </w:pPr>
+            <w:r>
+              <w:rPr>
+                <w:rFonts w:ascii="Times New Roman" w:eastAsia="Times New Roman" w:hAnsi="Times New Roman" w:cs="Times New Roman"/>
+              </w:rPr>
+              <w:t>SCMR</w:t>
+            </w:r>
+          </w:p>
+        </w:tc>
+      </w:tr>
+      <w:tr>
+        <w:tc>
+          <w:tcPr>
+            <w:tcW w:w="4154" w:type="dxa"/>
+            <w:tcMar>
+              <w:top w:w="100" w:type="dxa"/>
+              <w:left w:w="100" w:type="dxa"/>
+              <w:bottom w:w="100" w:type="dxa"/>
+              <w:right w:w="100" w:type="dxa"/>
+            </w:tcMar>
+          </w:tcPr>
+          <w:p>
+            <w:pPr>
+              <w:spacing w:line="360" w:lineRule="auto"/>
+              <w:contextualSpacing w:val="0"/>
+              <w:jc w:val="both"/>
+              <w:rPr>
+                <w:rFonts w:ascii="Times New Roman" w:eastAsia="Times New Roman" w:hAnsi="Times New Roman" w:cs="Times New Roman"/>
+              </w:rPr>
+            </w:pPr>
+            <w:r>
+              <w:rPr>
+                <w:rFonts w:ascii="Times New Roman" w:eastAsia="Times New Roman" w:hAnsi="Times New Roman" w:cs="Times New Roman"/>
+              </w:rPr>
+              <w:t>Control de cambios</w:t>
+            </w:r>
+          </w:p>
+        </w:tc>
+        <w:tc>
+          <w:tcPr>
+            <w:tcW w:w="4154" w:type="dxa"/>
+            <w:tcMar>
+              <w:top w:w="100" w:type="dxa"/>
+              <w:left w:w="100" w:type="dxa"/>
+              <w:bottom w:w="100" w:type="dxa"/>
+              <w:right w:w="100" w:type="dxa"/>
+            </w:tcMar>
+          </w:tcPr>
+          <w:p>
+            <w:pPr>
+              <w:spacing w:line="360" w:lineRule="auto"/>
+              <w:contextualSpacing w:val="0"/>
+              <w:jc w:val="both"/>
+              <w:rPr>
+                <w:rFonts w:ascii="Times New Roman" w:eastAsia="Times New Roman" w:hAnsi="Times New Roman" w:cs="Times New Roman"/>
+              </w:rPr>
+            </w:pPr>
+            <w:r>
+              <w:rPr>
+                <w:rFonts w:ascii="Times New Roman" w:eastAsia="Times New Roman" w:hAnsi="Times New Roman" w:cs="Times New Roman"/>
+              </w:rPr>
+              <w:t>SCMR, CCB</w:t>
+            </w:r>
+          </w:p>
+        </w:tc>
+      </w:tr>
+      <w:tr>
+        <w:tc>
+          <w:tcPr>
+            <w:tcW w:w="4154" w:type="dxa"/>
+            <w:tcMar>
+              <w:top w:w="100" w:type="dxa"/>
+              <w:left w:w="100" w:type="dxa"/>
+              <w:bottom w:w="100" w:type="dxa"/>
+              <w:right w:w="100" w:type="dxa"/>
+            </w:tcMar>
+          </w:tcPr>
+          <w:p>
+            <w:pPr>
+              <w:spacing w:line="360" w:lineRule="auto"/>
+              <w:contextualSpacing w:val="0"/>
+              <w:jc w:val="both"/>
+              <w:rPr>
+                <w:rFonts w:ascii="Times New Roman" w:eastAsia="Times New Roman" w:hAnsi="Times New Roman" w:cs="Times New Roman"/>
+              </w:rPr>
+            </w:pPr>
+            <w:r>
+              <w:rPr>
+                <w:rFonts w:ascii="Times New Roman" w:eastAsia="Times New Roman" w:hAnsi="Times New Roman" w:cs="Times New Roman"/>
+              </w:rPr>
+              <w:t>Descripción de la versión</w:t>
+            </w:r>
+          </w:p>
+        </w:tc>
+        <w:tc>
+          <w:tcPr>
+            <w:tcW w:w="4154" w:type="dxa"/>
+            <w:tcMar>
+              <w:top w:w="100" w:type="dxa"/>
+              <w:left w:w="100" w:type="dxa"/>
+              <w:bottom w:w="100" w:type="dxa"/>
+              <w:right w:w="100" w:type="dxa"/>
+            </w:tcMar>
+          </w:tcPr>
+          <w:p>
+            <w:pPr>
+              <w:spacing w:line="360" w:lineRule="auto"/>
+              <w:contextualSpacing w:val="0"/>
+              <w:jc w:val="both"/>
+              <w:rPr>
+                <w:rFonts w:ascii="Times New Roman" w:eastAsia="Times New Roman" w:hAnsi="Times New Roman" w:cs="Times New Roman"/>
+              </w:rPr>
+            </w:pPr>
+            <w:r>
+              <w:rPr>
+                <w:rFonts w:ascii="Times New Roman" w:eastAsia="Times New Roman" w:hAnsi="Times New Roman" w:cs="Times New Roman"/>
+              </w:rPr>
+              <w:t>SCMR</w:t>
+            </w:r>
+          </w:p>
+        </w:tc>
+      </w:tr>
+      <w:tr>
+        <w:tc>
+          <w:tcPr>
+            <w:tcW w:w="4154" w:type="dxa"/>
+            <w:tcMar>
+              <w:top w:w="100" w:type="dxa"/>
+              <w:left w:w="100" w:type="dxa"/>
+              <w:bottom w:w="100" w:type="dxa"/>
+              <w:right w:w="100" w:type="dxa"/>
+            </w:tcMar>
+          </w:tcPr>
+          <w:p>
+            <w:pPr>
+              <w:spacing w:line="360" w:lineRule="auto"/>
+              <w:contextualSpacing w:val="0"/>
+              <w:jc w:val="both"/>
+              <w:rPr>
+                <w:rFonts w:ascii="Times New Roman" w:eastAsia="Times New Roman" w:hAnsi="Times New Roman" w:cs="Times New Roman"/>
+              </w:rPr>
+            </w:pPr>
+            <w:r>
+              <w:rPr>
+                <w:rFonts w:ascii="Times New Roman" w:eastAsia="Times New Roman" w:hAnsi="Times New Roman" w:cs="Times New Roman"/>
+              </w:rPr>
+              <w:t>Realizar informe final del SCM</w:t>
+            </w:r>
+          </w:p>
+        </w:tc>
+        <w:tc>
+          <w:tcPr>
+            <w:tcW w:w="4154" w:type="dxa"/>
+            <w:tcMar>
+              <w:top w:w="100" w:type="dxa"/>
+              <w:left w:w="100" w:type="dxa"/>
+              <w:bottom w:w="100" w:type="dxa"/>
+              <w:right w:w="100" w:type="dxa"/>
+            </w:tcMar>
+          </w:tcPr>
+          <w:p>
+            <w:pPr>
+              <w:spacing w:line="360" w:lineRule="auto"/>
+              <w:contextualSpacing w:val="0"/>
+              <w:jc w:val="both"/>
+              <w:rPr>
+                <w:rFonts w:ascii="Times New Roman" w:eastAsia="Times New Roman" w:hAnsi="Times New Roman" w:cs="Times New Roman"/>
+              </w:rPr>
+            </w:pPr>
+            <w:r>
+              <w:rPr>
+                <w:rFonts w:ascii="Times New Roman" w:eastAsia="Times New Roman" w:hAnsi="Times New Roman" w:cs="Times New Roman"/>
+              </w:rPr>
+              <w:t>SCMR</w:t>
+            </w:r>
+          </w:p>
+        </w:tc>
+      </w:tr>
+    </w:tbl>
     <w:p>
       <w:pPr>
         <w:spacing w:line="360" w:lineRule="auto"/>
-        <w:ind w:left="494"/>
-      </w:pPr>
-    </w:p>
-    <w:p>
-      <w:pPr>
-        <w:spacing w:line="360" w:lineRule="auto"/>
-        <w:ind w:left="494"/>
-      </w:pPr>
-    </w:p>
-    <w:p>
-      <w:pPr>
-        <w:spacing w:line="360" w:lineRule="auto"/>
-        <w:ind w:left="494"/>
-      </w:pPr>
+      </w:pPr>
+      <w:bookmarkStart w:id="14" w:name="_GoBack"/>
+      <w:bookmarkEnd w:id="14"/>
     </w:p>
     <w:p>
       <w:pPr>
@@ -4651,6 +4118,119 @@
     </w:lvl>
   </w:abstractNum>
   <w:abstractNum w:abstractNumId="6" w15:restartNumberingAfterBreak="0">
+    <w:nsid w:val="271B6D73"/>
+    <w:multiLevelType w:val="hybridMultilevel"/>
+    <w:tmpl w:val="4BCAFBB8"/>
+    <w:lvl w:ilvl="0" w:tplc="0C0A0005">
+      <w:start w:val="1"/>
+      <w:numFmt w:val="bullet"/>
+      <w:lvlText w:val=""/>
+      <w:lvlJc w:val="left"/>
+      <w:pPr>
+        <w:ind w:left="1431" w:hanging="360"/>
+      </w:pPr>
+      <w:rPr>
+        <w:rFonts w:ascii="Wingdings" w:hAnsi="Wingdings" w:hint="default"/>
+      </w:rPr>
+    </w:lvl>
+    <w:lvl w:ilvl="1" w:tplc="0C0A0003" w:tentative="1">
+      <w:start w:val="1"/>
+      <w:numFmt w:val="bullet"/>
+      <w:lvlText w:val="o"/>
+      <w:lvlJc w:val="left"/>
+      <w:pPr>
+        <w:ind w:left="2151" w:hanging="360"/>
+      </w:pPr>
+      <w:rPr>
+        <w:rFonts w:ascii="Courier New" w:hAnsi="Courier New" w:cs="Courier New" w:hint="default"/>
+      </w:rPr>
+    </w:lvl>
+    <w:lvl w:ilvl="2" w:tplc="0C0A0005" w:tentative="1">
+      <w:start w:val="1"/>
+      <w:numFmt w:val="bullet"/>
+      <w:lvlText w:val=""/>
+      <w:lvlJc w:val="left"/>
+      <w:pPr>
+        <w:ind w:left="2871" w:hanging="360"/>
+      </w:pPr>
+      <w:rPr>
+        <w:rFonts w:ascii="Wingdings" w:hAnsi="Wingdings" w:hint="default"/>
+      </w:rPr>
+    </w:lvl>
+    <w:lvl w:ilvl="3" w:tplc="0C0A0001" w:tentative="1">
+      <w:start w:val="1"/>
+      <w:numFmt w:val="bullet"/>
+      <w:lvlText w:val=""/>
+      <w:lvlJc w:val="left"/>
+      <w:pPr>
+        <w:ind w:left="3591" w:hanging="360"/>
+      </w:pPr>
+      <w:rPr>
+        <w:rFonts w:ascii="Symbol" w:hAnsi="Symbol" w:hint="default"/>
+      </w:rPr>
+    </w:lvl>
+    <w:lvl w:ilvl="4" w:tplc="0C0A0003" w:tentative="1">
+      <w:start w:val="1"/>
+      <w:numFmt w:val="bullet"/>
+      <w:lvlText w:val="o"/>
+      <w:lvlJc w:val="left"/>
+      <w:pPr>
+        <w:ind w:left="4311" w:hanging="360"/>
+      </w:pPr>
+      <w:rPr>
+        <w:rFonts w:ascii="Courier New" w:hAnsi="Courier New" w:cs="Courier New" w:hint="default"/>
+      </w:rPr>
+    </w:lvl>
+    <w:lvl w:ilvl="5" w:tplc="0C0A0005" w:tentative="1">
+      <w:start w:val="1"/>
+      <w:numFmt w:val="bullet"/>
+      <w:lvlText w:val=""/>
+      <w:lvlJc w:val="left"/>
+      <w:pPr>
+        <w:ind w:left="5031" w:hanging="360"/>
+      </w:pPr>
+      <w:rPr>
+        <w:rFonts w:ascii="Wingdings" w:hAnsi="Wingdings" w:hint="default"/>
+      </w:rPr>
+    </w:lvl>
+    <w:lvl w:ilvl="6" w:tplc="0C0A0001" w:tentative="1">
+      <w:start w:val="1"/>
+      <w:numFmt w:val="bullet"/>
+      <w:lvlText w:val=""/>
+      <w:lvlJc w:val="left"/>
+      <w:pPr>
+        <w:ind w:left="5751" w:hanging="360"/>
+      </w:pPr>
+      <w:rPr>
+        <w:rFonts w:ascii="Symbol" w:hAnsi="Symbol" w:hint="default"/>
+      </w:rPr>
+    </w:lvl>
+    <w:lvl w:ilvl="7" w:tplc="0C0A0003" w:tentative="1">
+      <w:start w:val="1"/>
+      <w:numFmt w:val="bullet"/>
+      <w:lvlText w:val="o"/>
+      <w:lvlJc w:val="left"/>
+      <w:pPr>
+        <w:ind w:left="6471" w:hanging="360"/>
+      </w:pPr>
+      <w:rPr>
+        <w:rFonts w:ascii="Courier New" w:hAnsi="Courier New" w:cs="Courier New" w:hint="default"/>
+      </w:rPr>
+    </w:lvl>
+    <w:lvl w:ilvl="8" w:tplc="0C0A0005" w:tentative="1">
+      <w:start w:val="1"/>
+      <w:numFmt w:val="bullet"/>
+      <w:lvlText w:val=""/>
+      <w:lvlJc w:val="left"/>
+      <w:pPr>
+        <w:ind w:left="7191" w:hanging="360"/>
+      </w:pPr>
+      <w:rPr>
+        <w:rFonts w:ascii="Wingdings" w:hAnsi="Wingdings" w:hint="default"/>
+      </w:rPr>
+    </w:lvl>
+  </w:abstractNum>
+  <w:abstractNum w:abstractNumId="7" w15:restartNumberingAfterBreak="0">
     <w:nsid w:val="2AB772B5"/>
     <w:multiLevelType w:val="hybridMultilevel"/>
     <w:tmpl w:val="CCE06B98"/>
@@ -4763,7 +4343,7 @@
       </w:rPr>
     </w:lvl>
   </w:abstractNum>
-  <w:abstractNum w:abstractNumId="7" w15:restartNumberingAfterBreak="0">
+  <w:abstractNum w:abstractNumId="8" w15:restartNumberingAfterBreak="0">
     <w:nsid w:val="2E181DCF"/>
     <w:multiLevelType w:val="hybridMultilevel"/>
     <w:tmpl w:val="85A0BB00"/>
@@ -4876,7 +4456,7 @@
       </w:rPr>
     </w:lvl>
   </w:abstractNum>
-  <w:abstractNum w:abstractNumId="8" w15:restartNumberingAfterBreak="0">
+  <w:abstractNum w:abstractNumId="9" w15:restartNumberingAfterBreak="0">
     <w:nsid w:val="332A143D"/>
     <w:multiLevelType w:val="hybridMultilevel"/>
     <w:tmpl w:val="2024890A"/>
@@ -4990,7 +4570,7 @@
       </w:rPr>
     </w:lvl>
   </w:abstractNum>
-  <w:abstractNum w:abstractNumId="9" w15:restartNumberingAfterBreak="0">
+  <w:abstractNum w:abstractNumId="10" w15:restartNumberingAfterBreak="0">
     <w:nsid w:val="39A40F9A"/>
     <w:multiLevelType w:val="multilevel"/>
     <w:tmpl w:val="76CAA220"/>
@@ -5110,7 +4690,7 @@
       </w:rPr>
     </w:lvl>
   </w:abstractNum>
-  <w:abstractNum w:abstractNumId="10" w15:restartNumberingAfterBreak="0">
+  <w:abstractNum w:abstractNumId="11" w15:restartNumberingAfterBreak="0">
     <w:nsid w:val="43F0124E"/>
     <w:multiLevelType w:val="hybridMultilevel"/>
     <w:tmpl w:val="7B28176A"/>
@@ -5223,7 +4803,7 @@
       </w:rPr>
     </w:lvl>
   </w:abstractNum>
-  <w:abstractNum w:abstractNumId="11" w15:restartNumberingAfterBreak="0">
+  <w:abstractNum w:abstractNumId="12" w15:restartNumberingAfterBreak="0">
     <w:nsid w:val="462C379D"/>
     <w:multiLevelType w:val="hybridMultilevel"/>
     <w:tmpl w:val="72D03222"/>
@@ -5336,7 +4916,7 @@
       </w:rPr>
     </w:lvl>
   </w:abstractNum>
-  <w:abstractNum w:abstractNumId="12" w15:restartNumberingAfterBreak="0">
+  <w:abstractNum w:abstractNumId="13" w15:restartNumberingAfterBreak="0">
     <w:nsid w:val="46D87DDC"/>
     <w:multiLevelType w:val="hybridMultilevel"/>
     <w:tmpl w:val="57AE1D3C"/>
@@ -5449,7 +5029,7 @@
       </w:rPr>
     </w:lvl>
   </w:abstractNum>
-  <w:abstractNum w:abstractNumId="13" w15:restartNumberingAfterBreak="0">
+  <w:abstractNum w:abstractNumId="14" w15:restartNumberingAfterBreak="0">
     <w:nsid w:val="4B857369"/>
     <w:multiLevelType w:val="hybridMultilevel"/>
     <w:tmpl w:val="5680F502"/>
@@ -5561,7 +5141,7 @@
       </w:rPr>
     </w:lvl>
   </w:abstractNum>
-  <w:abstractNum w:abstractNumId="14" w15:restartNumberingAfterBreak="0">
+  <w:abstractNum w:abstractNumId="15" w15:restartNumberingAfterBreak="0">
     <w:nsid w:val="4C7557E0"/>
     <w:multiLevelType w:val="multilevel"/>
     <w:tmpl w:val="76CAA220"/>
@@ -5681,7 +5261,7 @@
       </w:rPr>
     </w:lvl>
   </w:abstractNum>
-  <w:abstractNum w:abstractNumId="15" w15:restartNumberingAfterBreak="0">
+  <w:abstractNum w:abstractNumId="16" w15:restartNumberingAfterBreak="0">
     <w:nsid w:val="4F58179D"/>
     <w:multiLevelType w:val="hybridMultilevel"/>
     <w:tmpl w:val="A10E08E4"/>
@@ -5794,7 +5374,7 @@
       </w:rPr>
     </w:lvl>
   </w:abstractNum>
-  <w:abstractNum w:abstractNumId="16" w15:restartNumberingAfterBreak="0">
+  <w:abstractNum w:abstractNumId="17" w15:restartNumberingAfterBreak="0">
     <w:nsid w:val="587007A2"/>
     <w:multiLevelType w:val="hybridMultilevel"/>
     <w:tmpl w:val="EAAC6612"/>
@@ -5907,7 +5487,93 @@
       </w:rPr>
     </w:lvl>
   </w:abstractNum>
-  <w:abstractNum w:abstractNumId="17" w15:restartNumberingAfterBreak="0">
+  <w:abstractNum w:abstractNumId="18" w15:restartNumberingAfterBreak="0">
+    <w:nsid w:val="5E35556A"/>
+    <w:multiLevelType w:val="hybridMultilevel"/>
+    <w:tmpl w:val="26F2807E"/>
+    <w:lvl w:ilvl="0" w:tplc="0C0A000F">
+      <w:start w:val="1"/>
+      <w:numFmt w:val="decimal"/>
+      <w:lvlText w:val="%1."/>
+      <w:lvlJc w:val="left"/>
+      <w:pPr>
+        <w:ind w:left="1214" w:hanging="360"/>
+      </w:pPr>
+    </w:lvl>
+    <w:lvl w:ilvl="1" w:tplc="0C0A0019" w:tentative="1">
+      <w:start w:val="1"/>
+      <w:numFmt w:val="lowerLetter"/>
+      <w:lvlText w:val="%2."/>
+      <w:lvlJc w:val="left"/>
+      <w:pPr>
+        <w:ind w:left="1934" w:hanging="360"/>
+      </w:pPr>
+    </w:lvl>
+    <w:lvl w:ilvl="2" w:tplc="0C0A001B" w:tentative="1">
+      <w:start w:val="1"/>
+      <w:numFmt w:val="lowerRoman"/>
+      <w:lvlText w:val="%3."/>
+      <w:lvlJc w:val="right"/>
+      <w:pPr>
+        <w:ind w:left="2654" w:hanging="180"/>
+      </w:pPr>
+    </w:lvl>
+    <w:lvl w:ilvl="3" w:tplc="0C0A000F" w:tentative="1">
+      <w:start w:val="1"/>
+      <w:numFmt w:val="decimal"/>
+      <w:lvlText w:val="%4."/>
+      <w:lvlJc w:val="left"/>
+      <w:pPr>
+        <w:ind w:left="3374" w:hanging="360"/>
+      </w:pPr>
+    </w:lvl>
+    <w:lvl w:ilvl="4" w:tplc="0C0A0019" w:tentative="1">
+      <w:start w:val="1"/>
+      <w:numFmt w:val="lowerLetter"/>
+      <w:lvlText w:val="%5."/>
+      <w:lvlJc w:val="left"/>
+      <w:pPr>
+        <w:ind w:left="4094" w:hanging="360"/>
+      </w:pPr>
+    </w:lvl>
+    <w:lvl w:ilvl="5" w:tplc="0C0A001B" w:tentative="1">
+      <w:start w:val="1"/>
+      <w:numFmt w:val="lowerRoman"/>
+      <w:lvlText w:val="%6."/>
+      <w:lvlJc w:val="right"/>
+      <w:pPr>
+        <w:ind w:left="4814" w:hanging="180"/>
+      </w:pPr>
+    </w:lvl>
+    <w:lvl w:ilvl="6" w:tplc="0C0A000F" w:tentative="1">
+      <w:start w:val="1"/>
+      <w:numFmt w:val="decimal"/>
+      <w:lvlText w:val="%7."/>
+      <w:lvlJc w:val="left"/>
+      <w:pPr>
+        <w:ind w:left="5534" w:hanging="360"/>
+      </w:pPr>
+    </w:lvl>
+    <w:lvl w:ilvl="7" w:tplc="0C0A0019" w:tentative="1">
+      <w:start w:val="1"/>
+      <w:numFmt w:val="lowerLetter"/>
+      <w:lvlText w:val="%8."/>
+      <w:lvlJc w:val="left"/>
+      <w:pPr>
+        <w:ind w:left="6254" w:hanging="360"/>
+      </w:pPr>
+    </w:lvl>
+    <w:lvl w:ilvl="8" w:tplc="0C0A001B" w:tentative="1">
+      <w:start w:val="1"/>
+      <w:numFmt w:val="lowerRoman"/>
+      <w:lvlText w:val="%9."/>
+      <w:lvlJc w:val="right"/>
+      <w:pPr>
+        <w:ind w:left="6974" w:hanging="180"/>
+      </w:pPr>
+    </w:lvl>
+  </w:abstractNum>
+  <w:abstractNum w:abstractNumId="19" w15:restartNumberingAfterBreak="0">
     <w:nsid w:val="618A2B17"/>
     <w:multiLevelType w:val="hybridMultilevel"/>
     <w:tmpl w:val="3622FE36"/>
@@ -6020,7 +5686,7 @@
       </w:rPr>
     </w:lvl>
   </w:abstractNum>
-  <w:abstractNum w:abstractNumId="18" w15:restartNumberingAfterBreak="0">
+  <w:abstractNum w:abstractNumId="20" w15:restartNumberingAfterBreak="0">
     <w:nsid w:val="64A977C3"/>
     <w:multiLevelType w:val="multilevel"/>
     <w:tmpl w:val="76CAA220"/>
@@ -6140,7 +5806,7 @@
       </w:rPr>
     </w:lvl>
   </w:abstractNum>
-  <w:abstractNum w:abstractNumId="19" w15:restartNumberingAfterBreak="0">
+  <w:abstractNum w:abstractNumId="21" w15:restartNumberingAfterBreak="0">
     <w:nsid w:val="6CEC67DB"/>
     <w:multiLevelType w:val="hybridMultilevel"/>
     <w:tmpl w:val="2766D044"/>
@@ -6253,7 +5919,7 @@
       </w:rPr>
     </w:lvl>
   </w:abstractNum>
-  <w:abstractNum w:abstractNumId="20" w15:restartNumberingAfterBreak="0">
+  <w:abstractNum w:abstractNumId="22" w15:restartNumberingAfterBreak="0">
     <w:nsid w:val="6F3C135A"/>
     <w:multiLevelType w:val="hybridMultilevel"/>
     <w:tmpl w:val="49327FCE"/>
@@ -6367,40 +6033,40 @@
     </w:lvl>
   </w:abstractNum>
   <w:num w:numId="1">
-    <w:abstractNumId w:val="9"/>
+    <w:abstractNumId w:val="10"/>
   </w:num>
   <w:num w:numId="2">
     <w:abstractNumId w:val="5"/>
   </w:num>
   <w:num w:numId="3">
-    <w:abstractNumId w:val="10"/>
+    <w:abstractNumId w:val="11"/>
   </w:num>
   <w:num w:numId="4">
-    <w:abstractNumId w:val="15"/>
+    <w:abstractNumId w:val="16"/>
   </w:num>
   <w:num w:numId="5">
-    <w:abstractNumId w:val="12"/>
+    <w:abstractNumId w:val="13"/>
   </w:num>
   <w:num w:numId="6">
-    <w:abstractNumId w:val="17"/>
+    <w:abstractNumId w:val="19"/>
   </w:num>
   <w:num w:numId="7">
     <w:abstractNumId w:val="0"/>
   </w:num>
   <w:num w:numId="8">
-    <w:abstractNumId w:val="7"/>
+    <w:abstractNumId w:val="8"/>
   </w:num>
   <w:num w:numId="9">
-    <w:abstractNumId w:val="13"/>
+    <w:abstractNumId w:val="14"/>
   </w:num>
   <w:num w:numId="10">
-    <w:abstractNumId w:val="11"/>
+    <w:abstractNumId w:val="12"/>
   </w:num>
   <w:num w:numId="11">
     <w:abstractNumId w:val="3"/>
   </w:num>
   <w:num w:numId="12">
-    <w:abstractNumId w:val="20"/>
+    <w:abstractNumId w:val="22"/>
   </w:num>
   <w:num w:numId="13">
     <w:abstractNumId w:val="2"/>
@@ -6409,25 +6075,31 @@
     <w:abstractNumId w:val="4"/>
   </w:num>
   <w:num w:numId="15">
-    <w:abstractNumId w:val="16"/>
+    <w:abstractNumId w:val="17"/>
   </w:num>
   <w:num w:numId="16">
-    <w:abstractNumId w:val="18"/>
+    <w:abstractNumId w:val="20"/>
   </w:num>
   <w:num w:numId="17">
-    <w:abstractNumId w:val="14"/>
+    <w:abstractNumId w:val="15"/>
   </w:num>
   <w:num w:numId="18">
-    <w:abstractNumId w:val="6"/>
+    <w:abstractNumId w:val="7"/>
   </w:num>
   <w:num w:numId="19">
-    <w:abstractNumId w:val="19"/>
+    <w:abstractNumId w:val="21"/>
   </w:num>
   <w:num w:numId="20">
     <w:abstractNumId w:val="1"/>
   </w:num>
   <w:num w:numId="21">
-    <w:abstractNumId w:val="8"/>
+    <w:abstractNumId w:val="9"/>
+  </w:num>
+  <w:num w:numId="22">
+    <w:abstractNumId w:val="18"/>
+  </w:num>
+  <w:num w:numId="23">
+    <w:abstractNumId w:val="6"/>
   </w:num>
   <w:numIdMacAtCleanup w:val="15"/>
 </w:numbering>
@@ -6556,6 +6228,7 @@
     <w:lsdException w:name="HTML Sample" w:semiHidden="1" w:unhideWhenUsed="1"/>
     <w:lsdException w:name="HTML Typewriter" w:semiHidden="1" w:unhideWhenUsed="1"/>
     <w:lsdException w:name="HTML Variable" w:semiHidden="1" w:unhideWhenUsed="1"/>
+    <w:lsdException w:name="Normal Table" w:semiHidden="1" w:unhideWhenUsed="1"/>
     <w:lsdException w:name="annotation subject" w:semiHidden="1" w:unhideWhenUsed="1"/>
     <w:lsdException w:name="No List" w:semiHidden="1" w:unhideWhenUsed="1"/>
     <w:lsdException w:name="Outline List 1" w:semiHidden="1" w:unhideWhenUsed="1"/>
@@ -6599,8 +6272,10 @@
     <w:lsdException w:name="Table Elegant" w:semiHidden="1" w:unhideWhenUsed="1"/>
     <w:lsdException w:name="Table Professional" w:semiHidden="1" w:unhideWhenUsed="1"/>
     <w:lsdException w:name="Table Subtle 1" w:semiHidden="1" w:unhideWhenUsed="1"/>
+    <w:lsdException w:name="Table Subtle 2" w:semiHidden="1" w:unhideWhenUsed="1"/>
     <w:lsdException w:name="Table Web 1" w:semiHidden="1" w:unhideWhenUsed="1"/>
     <w:lsdException w:name="Table Web 2" w:semiHidden="1" w:unhideWhenUsed="1"/>
+    <w:lsdException w:name="Table Web 3" w:semiHidden="1" w:unhideWhenUsed="1"/>
     <w:lsdException w:name="Balloon Text" w:semiHidden="1" w:unhideWhenUsed="1"/>
     <w:lsdException w:name="Table Grid" w:uiPriority="39"/>
     <w:lsdException w:name="Table Theme" w:semiHidden="1" w:unhideWhenUsed="1"/>
@@ -7992,6 +7667,23 @@
       </w:tcPr>
     </w:tblStylePr>
   </w:style>
+  <w:style w:type="table" w:customStyle="1" w:styleId="Style12">
+    <w:name w:val="_Style 12"/>
+    <w:basedOn w:val="TableNormal"/>
+    <w:rsid w:val="00BF2FB2"/>
+    <w:pPr>
+      <w:contextualSpacing/>
+    </w:pPr>
+    <w:rPr>
+      <w:rFonts w:eastAsiaTheme="minorEastAsia"/>
+      <w:sz w:val="20"/>
+      <w:szCs w:val="20"/>
+      <w:lang w:eastAsia="es-PE"/>
+    </w:rPr>
+    <w:tblPr>
+      <w:tblInd w:w="0" w:type="nil"/>
+    </w:tblPr>
+  </w:style>
 </w:styles>
 </file>
 
@@ -8082,7 +7774,7 @@
     <w:charset w:val="00"/>
     <w:family w:val="swiss"/>
     <w:pitch w:val="variable"/>
-    <w:sig w:usb0="E0002AFF" w:usb1="C000247B" w:usb2="00000009" w:usb3="00000000" w:csb0="000001FF" w:csb1="00000000"/>
+    <w:sig w:usb0="A00002EF" w:usb1="4000207B" w:usb2="00000000" w:usb3="00000000" w:csb0="0000019F" w:csb1="00000000"/>
   </w:font>
   <w:font w:name="Tahoma">
     <w:panose1 w:val="020B0604030504040204"/>
@@ -8136,6 +7828,7 @@
     <w:rsid w:val="005B5F45"/>
     <w:rsid w:val="005D32B7"/>
     <w:rsid w:val="005D7B4B"/>
+    <w:rsid w:val="006272BD"/>
     <w:rsid w:val="00670710"/>
     <w:rsid w:val="006D128C"/>
     <w:rsid w:val="0075457A"/>
@@ -8304,6 +7997,7 @@
     <w:lsdException w:name="HTML Sample" w:semiHidden="1" w:unhideWhenUsed="1"/>
     <w:lsdException w:name="HTML Typewriter" w:semiHidden="1" w:unhideWhenUsed="1"/>
     <w:lsdException w:name="HTML Variable" w:semiHidden="1" w:unhideWhenUsed="1"/>
+    <w:lsdException w:name="Normal Table" w:semiHidden="1" w:unhideWhenUsed="1"/>
     <w:lsdException w:name="annotation subject" w:semiHidden="1" w:unhideWhenUsed="1"/>
     <w:lsdException w:name="No List" w:semiHidden="1" w:unhideWhenUsed="1"/>
     <w:lsdException w:name="Outline List 1" w:semiHidden="1" w:unhideWhenUsed="1"/>
@@ -8347,8 +8041,10 @@
     <w:lsdException w:name="Table Elegant" w:semiHidden="1" w:unhideWhenUsed="1"/>
     <w:lsdException w:name="Table Professional" w:semiHidden="1" w:unhideWhenUsed="1"/>
     <w:lsdException w:name="Table Subtle 1" w:semiHidden="1" w:unhideWhenUsed="1"/>
+    <w:lsdException w:name="Table Subtle 2" w:semiHidden="1" w:unhideWhenUsed="1"/>
     <w:lsdException w:name="Table Web 1" w:semiHidden="1" w:unhideWhenUsed="1"/>
     <w:lsdException w:name="Table Web 2" w:semiHidden="1" w:unhideWhenUsed="1"/>
+    <w:lsdException w:name="Table Web 3" w:semiHidden="1" w:unhideWhenUsed="1"/>
     <w:lsdException w:name="Balloon Text" w:semiHidden="1" w:unhideWhenUsed="1"/>
     <w:lsdException w:name="Table Grid" w:uiPriority="39"/>
     <w:lsdException w:name="Table Theme" w:semiHidden="1" w:unhideWhenUsed="1"/>
@@ -8891,7 +8587,7 @@
 </file>
 
 <file path=customXml/itemProps1.xml><?xml version="1.0" encoding="utf-8"?>
-<ds:datastoreItem xmlns:ds="http://schemas.openxmlformats.org/officeDocument/2006/customXml" ds:itemID="{F8BEFF83-5216-4253-93C7-CB8F668D4C08}">
+<ds:datastoreItem xmlns:ds="http://schemas.openxmlformats.org/officeDocument/2006/customXml" ds:itemID="{8EDDB23A-9AF5-450B-8296-24318F161E9F}">
   <ds:schemaRefs>
     <ds:schemaRef ds:uri="http://schemas.openxmlformats.org/officeDocument/2006/bibliography"/>
   </ds:schemaRefs>

</xml_diff>

<commit_message>
Eliminar nombre de los roles
</commit_message>
<xml_diff>
--- a/Documentos/SVR_PGC.docx
+++ b/Documentos/SVR_PGC.docx
@@ -1,6 +1,6 @@
 
 <file path=word/document.xml><?xml version="1.0" encoding="utf-8"?>
-<w:document xmlns:wpc="http://schemas.microsoft.com/office/word/2010/wordprocessingCanvas" xmlns:mc="http://schemas.openxmlformats.org/markup-compatibility/2006" xmlns:o="urn:schemas-microsoft-com:office:office" xmlns:r="http://schemas.openxmlformats.org/officeDocument/2006/relationships" xmlns:m="http://schemas.openxmlformats.org/officeDocument/2006/math" xmlns:v="urn:schemas-microsoft-com:vml" xmlns:wp14="http://schemas.microsoft.com/office/word/2010/wordprocessingDrawing" xmlns:wp="http://schemas.openxmlformats.org/drawingml/2006/wordprocessingDrawing" xmlns:w10="urn:schemas-microsoft-com:office:word" xmlns:w="http://schemas.openxmlformats.org/wordprocessingml/2006/main" xmlns:w14="http://schemas.microsoft.com/office/word/2010/wordml" xmlns:w15="http://schemas.microsoft.com/office/word/2012/wordml" xmlns:wpg="http://schemas.microsoft.com/office/word/2010/wordprocessingGroup" xmlns:wpi="http://schemas.microsoft.com/office/word/2010/wordprocessingInk" xmlns:wne="http://schemas.microsoft.com/office/word/2006/wordml" xmlns:wps="http://schemas.microsoft.com/office/word/2010/wordprocessingShape" mc:Ignorable="w14 w15 wp14">
+<w:document xmlns:wpc="http://schemas.microsoft.com/office/word/2010/wordprocessingCanvas" xmlns:cx="http://schemas.microsoft.com/office/drawing/2014/chartex" xmlns:cx1="http://schemas.microsoft.com/office/drawing/2015/9/8/chartex" xmlns:mc="http://schemas.openxmlformats.org/markup-compatibility/2006" xmlns:o="urn:schemas-microsoft-com:office:office" xmlns:r="http://schemas.openxmlformats.org/officeDocument/2006/relationships" xmlns:m="http://schemas.openxmlformats.org/officeDocument/2006/math" xmlns:v="urn:schemas-microsoft-com:vml" xmlns:wp14="http://schemas.microsoft.com/office/word/2010/wordprocessingDrawing" xmlns:wp="http://schemas.openxmlformats.org/drawingml/2006/wordprocessingDrawing" xmlns:w10="urn:schemas-microsoft-com:office:word" xmlns:w="http://schemas.openxmlformats.org/wordprocessingml/2006/main" xmlns:w14="http://schemas.microsoft.com/office/word/2010/wordml" xmlns:w15="http://schemas.microsoft.com/office/word/2012/wordml" xmlns:w16se="http://schemas.microsoft.com/office/word/2015/wordml/symex" xmlns:wpg="http://schemas.microsoft.com/office/word/2010/wordprocessingGroup" xmlns:wpi="http://schemas.microsoft.com/office/word/2010/wordprocessingInk" xmlns:wne="http://schemas.microsoft.com/office/word/2006/wordml" xmlns:wps="http://schemas.microsoft.com/office/word/2010/wordprocessingShape" mc:Ignorable="w14 w15 w16se wp14">
   <w:body>
     <w:p>
       <w:pPr>
@@ -1157,19 +1157,37 @@
               <w:szCs w:val="18"/>
             </w:rPr>
           </w:pPr>
-          <w:fldSimple w:instr=" TOC \h \u \z ">
-            <w:r>
-              <w:rPr>
-                <w:rFonts w:ascii="Times New Roman" w:eastAsia="Times New Roman" w:hAnsi="Times New Roman" w:cs="Times New Roman"/>
-                <w:b/>
-                <w:i/>
-                <w:color w:val="44546A"/>
-                <w:sz w:val="18"/>
-                <w:szCs w:val="18"/>
-              </w:rPr>
-              <w:t>No se encuentran elementos de tabla de ilustraciones.</w:t>
-            </w:r>
-          </w:fldSimple>
+          <w:r>
+            <w:fldChar w:fldCharType="begin"/>
+          </w:r>
+          <w:r>
+            <w:instrText xml:space="preserve"> TOC \h \u \z </w:instrText>
+          </w:r>
+          <w:r>
+            <w:fldChar w:fldCharType="separate"/>
+          </w:r>
+          <w:r>
+            <w:rPr>
+              <w:rFonts w:ascii="Times New Roman" w:eastAsia="Times New Roman" w:hAnsi="Times New Roman" w:cs="Times New Roman"/>
+              <w:b/>
+              <w:i/>
+              <w:color w:val="44546A"/>
+              <w:sz w:val="18"/>
+              <w:szCs w:val="18"/>
+            </w:rPr>
+            <w:t>No se encuentran elementos de tabla de ilustraciones.</w:t>
+          </w:r>
+          <w:r>
+            <w:rPr>
+              <w:rFonts w:ascii="Times New Roman" w:eastAsia="Times New Roman" w:hAnsi="Times New Roman" w:cs="Times New Roman"/>
+              <w:b/>
+              <w:i/>
+              <w:color w:val="44546A"/>
+              <w:sz w:val="18"/>
+              <w:szCs w:val="18"/>
+            </w:rPr>
+            <w:fldChar w:fldCharType="end"/>
+          </w:r>
         </w:p>
       </w:sdtContent>
     </w:sdt>
@@ -1494,14 +1512,27 @@
       <w:sdtEndPr/>
       <w:sdtContent>
         <w:p>
-          <w:fldSimple w:instr=" TOC \h \u \z ">
-            <w:r>
-              <w:rPr>
-                <w:b/>
-              </w:rPr>
-              <w:t>No se encuentran elementos de tabla de ilustraciones.</w:t>
-            </w:r>
-          </w:fldSimple>
+          <w:r>
+            <w:fldChar w:fldCharType="begin"/>
+          </w:r>
+          <w:r>
+            <w:instrText xml:space="preserve"> TOC \h \u \z </w:instrText>
+          </w:r>
+          <w:r>
+            <w:fldChar w:fldCharType="separate"/>
+          </w:r>
+          <w:r>
+            <w:rPr>
+              <w:b/>
+            </w:rPr>
+            <w:t>No se encuentran elementos de tabla de ilustraciones.</w:t>
+          </w:r>
+          <w:r>
+            <w:rPr>
+              <w:b/>
+            </w:rPr>
+            <w:fldChar w:fldCharType="end"/>
+          </w:r>
         </w:p>
       </w:sdtContent>
     </w:sdt>
@@ -3619,8 +3650,8 @@
     </w:p>
     <w:tbl>
       <w:tblPr>
-        <w:tblW w:w="9718" w:type="dxa"/>
-        <w:tblInd w:w="6" w:type="dxa"/>
+        <w:tblW w:w="7024" w:type="dxa"/>
+        <w:jc w:val="center"/>
         <w:tblBorders>
           <w:top w:val="single" w:sz="4" w:space="0" w:color="auto"/>
           <w:left w:val="single" w:sz="4" w:space="0" w:color="auto"/>
@@ -3632,45 +3663,14 @@
         <w:tblLook w:val="01E0" w:firstRow="1" w:lastRow="1" w:firstColumn="1" w:lastColumn="1" w:noHBand="0" w:noVBand="0"/>
       </w:tblPr>
       <w:tblGrid>
-        <w:gridCol w:w="2694"/>
         <w:gridCol w:w="1519"/>
         <w:gridCol w:w="5505"/>
       </w:tblGrid>
       <w:tr>
         <w:trPr>
           <w:tblHeader/>
+          <w:jc w:val="center"/>
         </w:trPr>
-        <w:tc>
-          <w:tcPr>
-            <w:tcW w:w="2694" w:type="dxa"/>
-            <w:tcBorders>
-              <w:top w:val="single" w:sz="4" w:space="0" w:color="auto"/>
-              <w:left w:val="single" w:sz="4" w:space="0" w:color="auto"/>
-              <w:bottom w:val="single" w:sz="4" w:space="0" w:color="auto"/>
-              <w:right w:val="single" w:sz="4" w:space="0" w:color="auto"/>
-            </w:tcBorders>
-            <w:shd w:val="pct5" w:color="auto" w:fill="auto"/>
-            <w:hideMark/>
-          </w:tcPr>
-          <w:p>
-            <w:pPr>
-              <w:pStyle w:val="Textoindependiente3"/>
-              <w:jc w:val="left"/>
-              <w:rPr>
-                <w:rFonts w:ascii="Arial" w:hAnsi="Arial" w:cs="Arial"/>
-                <w:lang w:val="es-PE"/>
-              </w:rPr>
-            </w:pPr>
-            <w:r>
-              <w:rPr>
-                <w:rFonts w:ascii="Arial" w:hAnsi="Arial" w:cs="Arial"/>
-                <w:b/>
-                <w:lang w:val="es-PE"/>
-              </w:rPr>
-              <w:t>Nombre</w:t>
-            </w:r>
-          </w:p>
-        </w:tc>
         <w:tc>
           <w:tcPr>
             <w:tcW w:w="1519" w:type="dxa"/>
@@ -3736,40 +3736,9 @@
         </w:tc>
       </w:tr>
       <w:tr>
-        <w:tc>
-          <w:tcPr>
-            <w:tcW w:w="2694" w:type="dxa"/>
-            <w:tcBorders>
-              <w:top w:val="single" w:sz="4" w:space="0" w:color="auto"/>
-              <w:left w:val="single" w:sz="4" w:space="0" w:color="auto"/>
-              <w:bottom w:val="single" w:sz="4" w:space="0" w:color="auto"/>
-              <w:right w:val="single" w:sz="4" w:space="0" w:color="auto"/>
-            </w:tcBorders>
-            <w:hideMark/>
-          </w:tcPr>
-          <w:p>
-            <w:pPr>
-              <w:pStyle w:val="Textoindependiente"/>
-              <w:ind w:left="0"/>
-              <w:jc w:val="left"/>
-              <w:rPr>
-                <w:rFonts w:ascii="Arial" w:hAnsi="Arial" w:cs="Arial"/>
-                <w:sz w:val="18"/>
-                <w:szCs w:val="18"/>
-                <w:lang w:val="es-PE"/>
-              </w:rPr>
-            </w:pPr>
-            <w:r>
-              <w:rPr>
-                <w:rFonts w:ascii="Arial" w:hAnsi="Arial" w:cs="Arial"/>
-                <w:sz w:val="18"/>
-                <w:szCs w:val="18"/>
-                <w:lang w:val="es-PE"/>
-              </w:rPr>
-              <w:t>Fernando Supo Palomino</w:t>
-            </w:r>
-          </w:p>
-        </w:tc>
+        <w:trPr>
+          <w:jc w:val="center"/>
+        </w:trPr>
         <w:tc>
           <w:tcPr>
             <w:tcW w:w="1519" w:type="dxa"/>
@@ -3836,50 +3805,9 @@
         </w:tc>
       </w:tr>
       <w:tr>
-        <w:tc>
-          <w:tcPr>
-            <w:tcW w:w="2694" w:type="dxa"/>
-            <w:tcBorders>
-              <w:top w:val="single" w:sz="4" w:space="0" w:color="auto"/>
-              <w:left w:val="single" w:sz="4" w:space="0" w:color="auto"/>
-              <w:bottom w:val="single" w:sz="4" w:space="0" w:color="auto"/>
-              <w:right w:val="single" w:sz="4" w:space="0" w:color="auto"/>
-            </w:tcBorders>
-          </w:tcPr>
-          <w:p>
-            <w:pPr>
-              <w:pStyle w:val="Textoindependiente"/>
-              <w:ind w:left="0"/>
-              <w:jc w:val="left"/>
-              <w:rPr>
-                <w:rFonts w:ascii="Arial" w:hAnsi="Arial" w:cs="Arial"/>
-                <w:sz w:val="18"/>
-                <w:szCs w:val="18"/>
-                <w:lang w:val="es-PE"/>
-              </w:rPr>
-            </w:pPr>
-            <w:r>
-              <w:rPr>
-                <w:rFonts w:ascii="Arial" w:hAnsi="Arial" w:cs="Arial"/>
-                <w:sz w:val="18"/>
-                <w:szCs w:val="18"/>
-                <w:lang w:val="es-PE"/>
-              </w:rPr>
-              <w:t>Walter Cabrera Rosales</w:t>
-            </w:r>
-          </w:p>
-          <w:p>
-            <w:pPr>
-              <w:pStyle w:val="Textoindependiente3"/>
-              <w:rPr>
-                <w:rFonts w:ascii="Arial" w:hAnsi="Arial" w:cs="Arial"/>
-                <w:sz w:val="18"/>
-                <w:szCs w:val="18"/>
-                <w:lang w:val="es-PE"/>
-              </w:rPr>
-            </w:pPr>
-          </w:p>
-        </w:tc>
+        <w:trPr>
+          <w:jc w:val="center"/>
+        </w:trPr>
         <w:tc>
           <w:tcPr>
             <w:tcW w:w="1519" w:type="dxa"/>
@@ -3947,40 +3875,9 @@
         </w:tc>
       </w:tr>
       <w:tr>
-        <w:tc>
-          <w:tcPr>
-            <w:tcW w:w="2694" w:type="dxa"/>
-            <w:tcBorders>
-              <w:top w:val="single" w:sz="4" w:space="0" w:color="auto"/>
-              <w:left w:val="single" w:sz="4" w:space="0" w:color="auto"/>
-              <w:bottom w:val="single" w:sz="4" w:space="0" w:color="auto"/>
-              <w:right w:val="single" w:sz="4" w:space="0" w:color="auto"/>
-            </w:tcBorders>
-            <w:hideMark/>
-          </w:tcPr>
-          <w:p>
-            <w:pPr>
-              <w:pStyle w:val="Textoindependiente"/>
-              <w:ind w:left="0"/>
-              <w:jc w:val="left"/>
-              <w:rPr>
-                <w:rFonts w:ascii="Arial" w:hAnsi="Arial" w:cs="Arial"/>
-                <w:sz w:val="18"/>
-                <w:szCs w:val="18"/>
-                <w:lang w:val="es-PE"/>
-              </w:rPr>
-            </w:pPr>
-            <w:r>
-              <w:rPr>
-                <w:rFonts w:ascii="Arial" w:hAnsi="Arial" w:cs="Arial"/>
-                <w:sz w:val="18"/>
-                <w:szCs w:val="18"/>
-                <w:lang w:val="es-PE"/>
-              </w:rPr>
-              <w:t>Kevin Alonso Avalos Ocaña</w:t>
-            </w:r>
-          </w:p>
-        </w:tc>
+        <w:trPr>
+          <w:jc w:val="center"/>
+        </w:trPr>
         <w:tc>
           <w:tcPr>
             <w:tcW w:w="1519" w:type="dxa"/>
@@ -4059,42 +3956,13 @@
             </w:r>
           </w:p>
         </w:tc>
+        <w:bookmarkStart w:id="9" w:name="_GoBack"/>
+        <w:bookmarkEnd w:id="9"/>
       </w:tr>
       <w:tr>
-        <w:tc>
-          <w:tcPr>
-            <w:tcW w:w="2694" w:type="dxa"/>
-            <w:tcBorders>
-              <w:top w:val="single" w:sz="4" w:space="0" w:color="auto"/>
-              <w:left w:val="single" w:sz="4" w:space="0" w:color="auto"/>
-              <w:bottom w:val="single" w:sz="4" w:space="0" w:color="auto"/>
-              <w:right w:val="single" w:sz="4" w:space="0" w:color="auto"/>
-            </w:tcBorders>
-            <w:hideMark/>
-          </w:tcPr>
-          <w:p>
-            <w:pPr>
-              <w:pStyle w:val="Textoindependiente"/>
-              <w:ind w:left="0"/>
-              <w:jc w:val="left"/>
-              <w:rPr>
-                <w:rFonts w:ascii="Arial" w:hAnsi="Arial" w:cs="Arial"/>
-                <w:sz w:val="18"/>
-                <w:szCs w:val="18"/>
-                <w:lang w:val="es-PE"/>
-              </w:rPr>
-            </w:pPr>
-            <w:r>
-              <w:rPr>
-                <w:rFonts w:ascii="Arial" w:hAnsi="Arial" w:cs="Arial"/>
-                <w:sz w:val="18"/>
-                <w:szCs w:val="18"/>
-                <w:lang w:val="es-PE"/>
-              </w:rPr>
-              <w:t>Ricardo Nilton Condor Aranda</w:t>
-            </w:r>
-          </w:p>
-        </w:tc>
+        <w:trPr>
+          <w:jc w:val="center"/>
+        </w:trPr>
         <w:tc>
           <w:tcPr>
             <w:tcW w:w="1519" w:type="dxa"/>
@@ -4180,70 +4048,9 @@
         </w:tc>
       </w:tr>
       <w:tr>
-        <w:tc>
-          <w:tcPr>
-            <w:tcW w:w="2694" w:type="dxa"/>
-            <w:tcBorders>
-              <w:top w:val="single" w:sz="4" w:space="0" w:color="auto"/>
-              <w:left w:val="single" w:sz="4" w:space="0" w:color="auto"/>
-              <w:bottom w:val="single" w:sz="4" w:space="0" w:color="auto"/>
-              <w:right w:val="single" w:sz="4" w:space="0" w:color="auto"/>
-            </w:tcBorders>
-            <w:hideMark/>
-          </w:tcPr>
-          <w:p>
-            <w:pPr>
-              <w:pStyle w:val="Textoindependiente3"/>
-              <w:rPr>
-                <w:rFonts w:ascii="Arial" w:hAnsi="Arial" w:cs="Arial"/>
-                <w:sz w:val="18"/>
-                <w:szCs w:val="18"/>
-                <w:lang w:val="es-PE"/>
-              </w:rPr>
-            </w:pPr>
-            <w:r>
-              <w:rPr>
-                <w:rFonts w:ascii="Arial" w:hAnsi="Arial" w:cs="Arial"/>
-                <w:sz w:val="18"/>
-                <w:szCs w:val="18"/>
-                <w:lang w:val="es-PE"/>
-              </w:rPr>
-              <w:lastRenderedPageBreak/>
-              <w:t xml:space="preserve">Paul </w:t>
-            </w:r>
-            <w:proofErr w:type="spellStart"/>
-            <w:r>
-              <w:rPr>
-                <w:rFonts w:ascii="Arial" w:hAnsi="Arial" w:cs="Arial"/>
-                <w:sz w:val="18"/>
-                <w:szCs w:val="18"/>
-                <w:lang w:val="es-PE"/>
-              </w:rPr>
-              <w:t>Gianmarco</w:t>
-            </w:r>
-            <w:proofErr w:type="spellEnd"/>
-            <w:r>
-              <w:rPr>
-                <w:rFonts w:ascii="Arial" w:hAnsi="Arial" w:cs="Arial"/>
-                <w:sz w:val="18"/>
-                <w:szCs w:val="18"/>
-                <w:lang w:val="es-PE"/>
-              </w:rPr>
-              <w:t xml:space="preserve"> Rivera </w:t>
-            </w:r>
-            <w:proofErr w:type="spellStart"/>
-            <w:r>
-              <w:rPr>
-                <w:rFonts w:ascii="Arial" w:hAnsi="Arial" w:cs="Arial"/>
-                <w:sz w:val="18"/>
-                <w:szCs w:val="18"/>
-                <w:lang w:val="es-PE"/>
-              </w:rPr>
-              <w:t>Leon</w:t>
-            </w:r>
-            <w:proofErr w:type="spellEnd"/>
-          </w:p>
-        </w:tc>
+        <w:trPr>
+          <w:jc w:val="center"/>
+        </w:trPr>
         <w:tc>
           <w:tcPr>
             <w:tcW w:w="1519" w:type="dxa"/>
@@ -4275,6 +4082,7 @@
                 <w:szCs w:val="18"/>
                 <w:lang w:val="es-PE"/>
               </w:rPr>
+              <w:lastRenderedPageBreak/>
               <w:t>Administrador de Soporte</w:t>
             </w:r>
           </w:p>
@@ -4310,101 +4118,9 @@
         </w:tc>
       </w:tr>
       <w:tr>
-        <w:tc>
-          <w:tcPr>
-            <w:tcW w:w="2694" w:type="dxa"/>
-            <w:tcBorders>
-              <w:top w:val="single" w:sz="4" w:space="0" w:color="auto"/>
-              <w:left w:val="single" w:sz="4" w:space="0" w:color="auto"/>
-              <w:bottom w:val="single" w:sz="4" w:space="0" w:color="auto"/>
-              <w:right w:val="single" w:sz="4" w:space="0" w:color="auto"/>
-            </w:tcBorders>
-          </w:tcPr>
-          <w:p>
-            <w:pPr>
-              <w:pStyle w:val="Textoindependiente"/>
-              <w:ind w:left="0"/>
-              <w:jc w:val="left"/>
-              <w:rPr>
-                <w:rFonts w:ascii="Arial" w:hAnsi="Arial" w:cs="Arial"/>
-                <w:sz w:val="18"/>
-                <w:szCs w:val="18"/>
-                <w:lang w:val="es-PE"/>
-              </w:rPr>
-            </w:pPr>
-            <w:proofErr w:type="spellStart"/>
-            <w:r>
-              <w:rPr>
-                <w:rFonts w:ascii="Arial" w:hAnsi="Arial" w:cs="Arial"/>
-                <w:sz w:val="18"/>
-                <w:szCs w:val="18"/>
-                <w:lang w:val="es-PE"/>
-              </w:rPr>
-              <w:t>Geraldiny</w:t>
-            </w:r>
-            <w:proofErr w:type="spellEnd"/>
-            <w:r>
-              <w:rPr>
-                <w:rFonts w:ascii="Arial" w:hAnsi="Arial" w:cs="Arial"/>
-                <w:sz w:val="18"/>
-                <w:szCs w:val="18"/>
-                <w:lang w:val="es-PE"/>
-              </w:rPr>
-              <w:t xml:space="preserve"> </w:t>
-            </w:r>
-            <w:proofErr w:type="spellStart"/>
-            <w:r>
-              <w:rPr>
-                <w:rFonts w:ascii="Arial" w:hAnsi="Arial" w:cs="Arial"/>
-                <w:sz w:val="18"/>
-                <w:szCs w:val="18"/>
-                <w:lang w:val="es-PE"/>
-              </w:rPr>
-              <w:t>Jhoselyn</w:t>
-            </w:r>
-            <w:proofErr w:type="spellEnd"/>
-            <w:r>
-              <w:rPr>
-                <w:rFonts w:ascii="Arial" w:hAnsi="Arial" w:cs="Arial"/>
-                <w:sz w:val="18"/>
-                <w:szCs w:val="18"/>
-                <w:lang w:val="es-PE"/>
-              </w:rPr>
-              <w:t xml:space="preserve"> </w:t>
-            </w:r>
-            <w:proofErr w:type="spellStart"/>
-            <w:r>
-              <w:rPr>
-                <w:rFonts w:ascii="Arial" w:hAnsi="Arial" w:cs="Arial"/>
-                <w:sz w:val="18"/>
-                <w:szCs w:val="18"/>
-                <w:lang w:val="es-PE"/>
-              </w:rPr>
-              <w:t>Vilchez</w:t>
-            </w:r>
-            <w:proofErr w:type="spellEnd"/>
-            <w:r>
-              <w:rPr>
-                <w:rFonts w:ascii="Arial" w:hAnsi="Arial" w:cs="Arial"/>
-                <w:sz w:val="18"/>
-                <w:szCs w:val="18"/>
-                <w:lang w:val="es-PE"/>
-              </w:rPr>
-              <w:t xml:space="preserve"> Navarro</w:t>
-            </w:r>
-          </w:p>
-          <w:p>
-            <w:pPr>
-              <w:pStyle w:val="Textoindependiente3"/>
-              <w:rPr>
-                <w:rFonts w:ascii="Arial" w:hAnsi="Arial" w:cs="Arial"/>
-                <w:sz w:val="18"/>
-                <w:szCs w:val="18"/>
-                <w:lang w:val="es-PE"/>
-              </w:rPr>
-            </w:pPr>
-          </w:p>
-        </w:tc>
+        <w:trPr>
+          <w:jc w:val="center"/>
+        </w:trPr>
         <w:tc>
           <w:tcPr>
             <w:tcW w:w="1519" w:type="dxa"/>
@@ -4509,8 +4225,8 @@
           <w:szCs w:val="24"/>
         </w:rPr>
       </w:pPr>
-      <w:bookmarkStart w:id="9" w:name="_2s8eyo1" w:colFirst="0" w:colLast="0"/>
-      <w:bookmarkEnd w:id="9"/>
+      <w:bookmarkStart w:id="10" w:name="_2s8eyo1" w:colFirst="0" w:colLast="0"/>
+      <w:bookmarkEnd w:id="10"/>
       <w:r>
         <w:rPr>
           <w:rFonts w:ascii="Times New Roman" w:eastAsia="Times New Roman" w:hAnsi="Times New Roman" w:cs="Times New Roman"/>
@@ -4673,8 +4389,8 @@
           <w:szCs w:val="20"/>
         </w:rPr>
       </w:pPr>
-      <w:bookmarkStart w:id="10" w:name="_orlu8kp65o6a" w:colFirst="0" w:colLast="0"/>
-      <w:bookmarkEnd w:id="10"/>
+      <w:bookmarkStart w:id="11" w:name="_orlu8kp65o6a" w:colFirst="0" w:colLast="0"/>
+      <w:bookmarkEnd w:id="11"/>
       <w:r>
         <w:rPr>
           <w:rFonts w:ascii="Calibri" w:eastAsia="Calibri" w:hAnsi="Calibri" w:cs="Calibri"/>
@@ -4783,8 +4499,8 @@
           <w:szCs w:val="20"/>
         </w:rPr>
       </w:pPr>
-      <w:bookmarkStart w:id="11" w:name="_blkd7kyt8q55" w:colFirst="0" w:colLast="0"/>
-      <w:bookmarkEnd w:id="11"/>
+      <w:bookmarkStart w:id="12" w:name="_blkd7kyt8q55" w:colFirst="0" w:colLast="0"/>
+      <w:bookmarkEnd w:id="12"/>
     </w:p>
     <w:p>
       <w:pPr>
@@ -4796,8 +4512,8 @@
           <w:szCs w:val="20"/>
         </w:rPr>
       </w:pPr>
-      <w:bookmarkStart w:id="12" w:name="_jqg081uyxplb" w:colFirst="0" w:colLast="0"/>
-      <w:bookmarkEnd w:id="12"/>
+      <w:bookmarkStart w:id="13" w:name="_jqg081uyxplb" w:colFirst="0" w:colLast="0"/>
+      <w:bookmarkEnd w:id="13"/>
     </w:p>
     <w:p>
       <w:pPr>
@@ -4809,8 +4525,8 @@
           <w:szCs w:val="20"/>
         </w:rPr>
       </w:pPr>
-      <w:bookmarkStart w:id="13" w:name="_n25osvahorzj" w:colFirst="0" w:colLast="0"/>
-      <w:bookmarkEnd w:id="13"/>
+      <w:bookmarkStart w:id="14" w:name="_n25osvahorzj" w:colFirst="0" w:colLast="0"/>
+      <w:bookmarkEnd w:id="14"/>
     </w:p>
     <w:p>
       <w:pPr>
@@ -4822,8 +4538,8 @@
           <w:szCs w:val="20"/>
         </w:rPr>
       </w:pPr>
-      <w:bookmarkStart w:id="14" w:name="_rdwln19v4emw" w:colFirst="0" w:colLast="0"/>
-      <w:bookmarkEnd w:id="14"/>
+      <w:bookmarkStart w:id="15" w:name="_rdwln19v4emw" w:colFirst="0" w:colLast="0"/>
+      <w:bookmarkEnd w:id="15"/>
     </w:p>
     <w:p>
       <w:pPr>
@@ -4839,8 +4555,8 @@
           <w:szCs w:val="24"/>
         </w:rPr>
       </w:pPr>
-      <w:bookmarkStart w:id="15" w:name="_1ksv4uv" w:colFirst="0" w:colLast="0"/>
-      <w:bookmarkEnd w:id="15"/>
+      <w:bookmarkStart w:id="16" w:name="_1ksv4uv" w:colFirst="0" w:colLast="0"/>
+      <w:bookmarkEnd w:id="16"/>
       <w:r>
         <w:rPr>
           <w:rFonts w:ascii="Times New Roman" w:eastAsia="Times New Roman" w:hAnsi="Times New Roman" w:cs="Times New Roman"/>
@@ -5186,8 +4902,8 @@
           <w:rFonts w:ascii="Times New Roman" w:eastAsia="Times New Roman" w:hAnsi="Times New Roman" w:cs="Times New Roman"/>
         </w:rPr>
       </w:pPr>
-      <w:bookmarkStart w:id="16" w:name="_o0crdodgo4bx" w:colFirst="0" w:colLast="0"/>
-      <w:bookmarkEnd w:id="16"/>
+      <w:bookmarkStart w:id="17" w:name="_o0crdodgo4bx" w:colFirst="0" w:colLast="0"/>
+      <w:bookmarkEnd w:id="17"/>
       <w:r>
         <w:rPr>
           <w:rFonts w:ascii="Times New Roman" w:eastAsia="Times New Roman" w:hAnsi="Times New Roman" w:cs="Times New Roman"/>
@@ -5230,8 +4946,8 @@
           <w:rFonts w:ascii="Times New Roman" w:eastAsia="Times New Roman" w:hAnsi="Times New Roman" w:cs="Times New Roman"/>
         </w:rPr>
       </w:pPr>
-      <w:bookmarkStart w:id="17" w:name="_kkvwp6yg1oxq" w:colFirst="0" w:colLast="0"/>
-      <w:bookmarkEnd w:id="17"/>
+      <w:bookmarkStart w:id="18" w:name="_kkvwp6yg1oxq" w:colFirst="0" w:colLast="0"/>
+      <w:bookmarkEnd w:id="18"/>
     </w:p>
     <w:p>
       <w:pPr>
@@ -5533,34 +5249,7 @@
           <w:sz w:val="24"/>
           <w:szCs w:val="24"/>
         </w:rPr>
-        <w:t>2.4.</w:t>
-      </w:r>
-      <w:r>
-        <w:rPr>
-          <w:rFonts w:ascii="Times New Roman" w:eastAsia="Times New Roman" w:hAnsi="Times New Roman" w:cs="Times New Roman"/>
-          <w:b/>
-          <w:sz w:val="24"/>
-          <w:szCs w:val="24"/>
-        </w:rPr>
-        <w:t>3</w:t>
-      </w:r>
-      <w:r>
-        <w:rPr>
-          <w:rFonts w:ascii="Times New Roman" w:eastAsia="Times New Roman" w:hAnsi="Times New Roman" w:cs="Times New Roman"/>
-          <w:b/>
-          <w:sz w:val="24"/>
-          <w:szCs w:val="24"/>
-        </w:rPr>
-        <w:t xml:space="preserve">. </w:t>
-      </w:r>
-      <w:r>
-        <w:rPr>
-          <w:rFonts w:ascii="Times New Roman" w:eastAsia="Times New Roman" w:hAnsi="Times New Roman" w:cs="Times New Roman"/>
-          <w:b/>
-          <w:sz w:val="24"/>
-          <w:szCs w:val="24"/>
-        </w:rPr>
-        <w:t>Cronograma de trabajo</w:t>
+        <w:t>2.4.3. Cronograma de trabajo</w:t>
       </w:r>
     </w:p>
     <w:p>
@@ -5639,8 +5328,6 @@
           </wp:inline>
         </w:drawing>
       </w:r>
-      <w:bookmarkStart w:id="18" w:name="_GoBack"/>
-      <w:bookmarkEnd w:id="18"/>
     </w:p>
     <w:sectPr>
       <w:headerReference w:type="default" r:id="rId9"/>
@@ -5654,7 +5341,7 @@
 </file>
 
 <file path=word/endnotes.xml><?xml version="1.0" encoding="utf-8"?>
-<w:endnotes xmlns:wpc="http://schemas.microsoft.com/office/word/2010/wordprocessingCanvas" xmlns:mc="http://schemas.openxmlformats.org/markup-compatibility/2006" xmlns:o="urn:schemas-microsoft-com:office:office" xmlns:r="http://schemas.openxmlformats.org/officeDocument/2006/relationships" xmlns:m="http://schemas.openxmlformats.org/officeDocument/2006/math" xmlns:v="urn:schemas-microsoft-com:vml" xmlns:wp14="http://schemas.microsoft.com/office/word/2010/wordprocessingDrawing" xmlns:wp="http://schemas.openxmlformats.org/drawingml/2006/wordprocessingDrawing" xmlns:w10="urn:schemas-microsoft-com:office:word" xmlns:w="http://schemas.openxmlformats.org/wordprocessingml/2006/main" xmlns:w14="http://schemas.microsoft.com/office/word/2010/wordml" xmlns:w15="http://schemas.microsoft.com/office/word/2012/wordml" xmlns:wpg="http://schemas.microsoft.com/office/word/2010/wordprocessingGroup" xmlns:wpi="http://schemas.microsoft.com/office/word/2010/wordprocessingInk" xmlns:wne="http://schemas.microsoft.com/office/word/2006/wordml" xmlns:wps="http://schemas.microsoft.com/office/word/2010/wordprocessingShape" mc:Ignorable="w14 w15 wp14">
+<w:endnotes xmlns:wpc="http://schemas.microsoft.com/office/word/2010/wordprocessingCanvas" xmlns:cx="http://schemas.microsoft.com/office/drawing/2014/chartex" xmlns:cx1="http://schemas.microsoft.com/office/drawing/2015/9/8/chartex" xmlns:mc="http://schemas.openxmlformats.org/markup-compatibility/2006" xmlns:o="urn:schemas-microsoft-com:office:office" xmlns:r="http://schemas.openxmlformats.org/officeDocument/2006/relationships" xmlns:m="http://schemas.openxmlformats.org/officeDocument/2006/math" xmlns:v="urn:schemas-microsoft-com:vml" xmlns:wp14="http://schemas.microsoft.com/office/word/2010/wordprocessingDrawing" xmlns:wp="http://schemas.openxmlformats.org/drawingml/2006/wordprocessingDrawing" xmlns:w10="urn:schemas-microsoft-com:office:word" xmlns:w="http://schemas.openxmlformats.org/wordprocessingml/2006/main" xmlns:w14="http://schemas.microsoft.com/office/word/2010/wordml" xmlns:w15="http://schemas.microsoft.com/office/word/2012/wordml" xmlns:w16se="http://schemas.microsoft.com/office/word/2015/wordml/symex" xmlns:wpg="http://schemas.microsoft.com/office/word/2010/wordprocessingGroup" xmlns:wpi="http://schemas.microsoft.com/office/word/2010/wordprocessingInk" xmlns:wne="http://schemas.microsoft.com/office/word/2006/wordml" xmlns:wps="http://schemas.microsoft.com/office/word/2010/wordprocessingShape" mc:Ignorable="w14 w15 w16se wp14">
   <w:endnote w:type="separator" w:id="-1">
     <w:p>
       <w:pPr>
@@ -5679,7 +5366,7 @@
 </file>
 
 <file path=word/footnotes.xml><?xml version="1.0" encoding="utf-8"?>
-<w:footnotes xmlns:wpc="http://schemas.microsoft.com/office/word/2010/wordprocessingCanvas" xmlns:mc="http://schemas.openxmlformats.org/markup-compatibility/2006" xmlns:o="urn:schemas-microsoft-com:office:office" xmlns:r="http://schemas.openxmlformats.org/officeDocument/2006/relationships" xmlns:m="http://schemas.openxmlformats.org/officeDocument/2006/math" xmlns:v="urn:schemas-microsoft-com:vml" xmlns:wp14="http://schemas.microsoft.com/office/word/2010/wordprocessingDrawing" xmlns:wp="http://schemas.openxmlformats.org/drawingml/2006/wordprocessingDrawing" xmlns:w10="urn:schemas-microsoft-com:office:word" xmlns:w="http://schemas.openxmlformats.org/wordprocessingml/2006/main" xmlns:w14="http://schemas.microsoft.com/office/word/2010/wordml" xmlns:w15="http://schemas.microsoft.com/office/word/2012/wordml" xmlns:wpg="http://schemas.microsoft.com/office/word/2010/wordprocessingGroup" xmlns:wpi="http://schemas.microsoft.com/office/word/2010/wordprocessingInk" xmlns:wne="http://schemas.microsoft.com/office/word/2006/wordml" xmlns:wps="http://schemas.microsoft.com/office/word/2010/wordprocessingShape" mc:Ignorable="w14 w15 wp14">
+<w:footnotes xmlns:wpc="http://schemas.microsoft.com/office/word/2010/wordprocessingCanvas" xmlns:cx="http://schemas.microsoft.com/office/drawing/2014/chartex" xmlns:cx1="http://schemas.microsoft.com/office/drawing/2015/9/8/chartex" xmlns:mc="http://schemas.openxmlformats.org/markup-compatibility/2006" xmlns:o="urn:schemas-microsoft-com:office:office" xmlns:r="http://schemas.openxmlformats.org/officeDocument/2006/relationships" xmlns:m="http://schemas.openxmlformats.org/officeDocument/2006/math" xmlns:v="urn:schemas-microsoft-com:vml" xmlns:wp14="http://schemas.microsoft.com/office/word/2010/wordprocessingDrawing" xmlns:wp="http://schemas.openxmlformats.org/drawingml/2006/wordprocessingDrawing" xmlns:w10="urn:schemas-microsoft-com:office:word" xmlns:w="http://schemas.openxmlformats.org/wordprocessingml/2006/main" xmlns:w14="http://schemas.microsoft.com/office/word/2010/wordml" xmlns:w15="http://schemas.microsoft.com/office/word/2012/wordml" xmlns:w16se="http://schemas.microsoft.com/office/word/2015/wordml/symex" xmlns:wpg="http://schemas.microsoft.com/office/word/2010/wordprocessingGroup" xmlns:wpi="http://schemas.microsoft.com/office/word/2010/wordprocessingInk" xmlns:wne="http://schemas.microsoft.com/office/word/2006/wordml" xmlns:wps="http://schemas.microsoft.com/office/word/2010/wordprocessingShape" mc:Ignorable="w14 w15 w16se wp14">
   <w:footnote w:type="separator" w:id="-1">
     <w:p>
       <w:pPr>
@@ -5704,7 +5391,7 @@
 </file>
 
 <file path=word/header1.xml><?xml version="1.0" encoding="utf-8"?>
-<w:hdr xmlns:wpc="http://schemas.microsoft.com/office/word/2010/wordprocessingCanvas" xmlns:mc="http://schemas.openxmlformats.org/markup-compatibility/2006" xmlns:o="urn:schemas-microsoft-com:office:office" xmlns:r="http://schemas.openxmlformats.org/officeDocument/2006/relationships" xmlns:m="http://schemas.openxmlformats.org/officeDocument/2006/math" xmlns:v="urn:schemas-microsoft-com:vml" xmlns:wp14="http://schemas.microsoft.com/office/word/2010/wordprocessingDrawing" xmlns:wp="http://schemas.openxmlformats.org/drawingml/2006/wordprocessingDrawing" xmlns:w10="urn:schemas-microsoft-com:office:word" xmlns:w="http://schemas.openxmlformats.org/wordprocessingml/2006/main" xmlns:w14="http://schemas.microsoft.com/office/word/2010/wordml" xmlns:w15="http://schemas.microsoft.com/office/word/2012/wordml" xmlns:wpg="http://schemas.microsoft.com/office/word/2010/wordprocessingGroup" xmlns:wpi="http://schemas.microsoft.com/office/word/2010/wordprocessingInk" xmlns:wne="http://schemas.microsoft.com/office/word/2006/wordml" xmlns:wps="http://schemas.microsoft.com/office/word/2010/wordprocessingShape" mc:Ignorable="w14 w15 wp14">
+<w:hdr xmlns:wpc="http://schemas.microsoft.com/office/word/2010/wordprocessingCanvas" xmlns:cx="http://schemas.microsoft.com/office/drawing/2014/chartex" xmlns:cx1="http://schemas.microsoft.com/office/drawing/2015/9/8/chartex" xmlns:mc="http://schemas.openxmlformats.org/markup-compatibility/2006" xmlns:o="urn:schemas-microsoft-com:office:office" xmlns:r="http://schemas.openxmlformats.org/officeDocument/2006/relationships" xmlns:m="http://schemas.openxmlformats.org/officeDocument/2006/math" xmlns:v="urn:schemas-microsoft-com:vml" xmlns:wp14="http://schemas.microsoft.com/office/word/2010/wordprocessingDrawing" xmlns:wp="http://schemas.openxmlformats.org/drawingml/2006/wordprocessingDrawing" xmlns:w10="urn:schemas-microsoft-com:office:word" xmlns:w="http://schemas.openxmlformats.org/wordprocessingml/2006/main" xmlns:w14="http://schemas.microsoft.com/office/word/2010/wordml" xmlns:w15="http://schemas.microsoft.com/office/word/2012/wordml" xmlns:w16se="http://schemas.microsoft.com/office/word/2015/wordml/symex" xmlns:wpg="http://schemas.microsoft.com/office/word/2010/wordprocessingGroup" xmlns:wpi="http://schemas.microsoft.com/office/word/2010/wordprocessingInk" xmlns:wne="http://schemas.microsoft.com/office/word/2006/wordml" xmlns:wps="http://schemas.microsoft.com/office/word/2010/wordprocessingShape" mc:Ignorable="w14 w15 w16se wp14">
   <w:p>
     <w:pPr>
       <w:pStyle w:val="Encabezado"/>
@@ -5729,8 +5416,8 @@
       <w:tblLook w:val="0600" w:firstRow="0" w:lastRow="0" w:firstColumn="0" w:lastColumn="0" w:noHBand="1" w:noVBand="1"/>
     </w:tblPr>
     <w:tblGrid>
-      <w:gridCol w:w="5641"/>
-      <w:gridCol w:w="2637"/>
+      <w:gridCol w:w="5487"/>
+      <w:gridCol w:w="2566"/>
     </w:tblGrid>
     <w:tr>
       <w:trPr>
@@ -5820,7 +5507,7 @@
 </file>
 
 <file path=word/numbering.xml><?xml version="1.0" encoding="utf-8"?>
-<w:numbering xmlns:wpc="http://schemas.microsoft.com/office/word/2010/wordprocessingCanvas" xmlns:mc="http://schemas.openxmlformats.org/markup-compatibility/2006" xmlns:o="urn:schemas-microsoft-com:office:office" xmlns:r="http://schemas.openxmlformats.org/officeDocument/2006/relationships" xmlns:m="http://schemas.openxmlformats.org/officeDocument/2006/math" xmlns:v="urn:schemas-microsoft-com:vml" xmlns:wp14="http://schemas.microsoft.com/office/word/2010/wordprocessingDrawing" xmlns:wp="http://schemas.openxmlformats.org/drawingml/2006/wordprocessingDrawing" xmlns:w10="urn:schemas-microsoft-com:office:word" xmlns:w="http://schemas.openxmlformats.org/wordprocessingml/2006/main" xmlns:w14="http://schemas.microsoft.com/office/word/2010/wordml" xmlns:w15="http://schemas.microsoft.com/office/word/2012/wordml" xmlns:wpg="http://schemas.microsoft.com/office/word/2010/wordprocessingGroup" xmlns:wpi="http://schemas.microsoft.com/office/word/2010/wordprocessingInk" xmlns:wne="http://schemas.microsoft.com/office/word/2006/wordml" xmlns:wps="http://schemas.microsoft.com/office/word/2010/wordprocessingShape" mc:Ignorable="w14 w15 wp14">
+<w:numbering xmlns:wpc="http://schemas.microsoft.com/office/word/2010/wordprocessingCanvas" xmlns:cx="http://schemas.microsoft.com/office/drawing/2014/chartex" xmlns:cx1="http://schemas.microsoft.com/office/drawing/2015/9/8/chartex" xmlns:mc="http://schemas.openxmlformats.org/markup-compatibility/2006" xmlns:o="urn:schemas-microsoft-com:office:office" xmlns:r="http://schemas.openxmlformats.org/officeDocument/2006/relationships" xmlns:m="http://schemas.openxmlformats.org/officeDocument/2006/math" xmlns:v="urn:schemas-microsoft-com:vml" xmlns:wp14="http://schemas.microsoft.com/office/word/2010/wordprocessingDrawing" xmlns:wp="http://schemas.openxmlformats.org/drawingml/2006/wordprocessingDrawing" xmlns:w10="urn:schemas-microsoft-com:office:word" xmlns:w="http://schemas.openxmlformats.org/wordprocessingml/2006/main" xmlns:w14="http://schemas.microsoft.com/office/word/2010/wordml" xmlns:w15="http://schemas.microsoft.com/office/word/2012/wordml" xmlns:w16se="http://schemas.microsoft.com/office/word/2015/wordml/symex" xmlns:wpg="http://schemas.microsoft.com/office/word/2010/wordprocessingGroup" xmlns:wpi="http://schemas.microsoft.com/office/word/2010/wordprocessingInk" xmlns:wne="http://schemas.microsoft.com/office/word/2006/wordml" xmlns:wps="http://schemas.microsoft.com/office/word/2010/wordprocessingShape" mc:Ignorable="w14 w15 w16se wp14">
   <w:abstractNum w:abstractNumId="0" w15:restartNumberingAfterBreak="0">
     <w:nsid w:val="13224476"/>
     <w:multiLevelType w:val="multilevel"/>
@@ -6771,7 +6458,7 @@
 </file>
 
 <file path=word/styles.xml><?xml version="1.0" encoding="utf-8"?>
-<w:styles xmlns:mc="http://schemas.openxmlformats.org/markup-compatibility/2006" xmlns:r="http://schemas.openxmlformats.org/officeDocument/2006/relationships" xmlns:w="http://schemas.openxmlformats.org/wordprocessingml/2006/main" xmlns:w14="http://schemas.microsoft.com/office/word/2010/wordml" xmlns:w15="http://schemas.microsoft.com/office/word/2012/wordml" mc:Ignorable="w14 w15">
+<w:styles xmlns:mc="http://schemas.openxmlformats.org/markup-compatibility/2006" xmlns:r="http://schemas.openxmlformats.org/officeDocument/2006/relationships" xmlns:w="http://schemas.openxmlformats.org/wordprocessingml/2006/main" xmlns:w14="http://schemas.microsoft.com/office/word/2010/wordml" xmlns:w15="http://schemas.microsoft.com/office/word/2012/wordml" xmlns:w16se="http://schemas.microsoft.com/office/word/2015/wordml/symex" mc:Ignorable="w14 w15 w16se">
   <w:docDefaults>
     <w:rPrDefault>
       <w:rPr>
@@ -7296,7 +6983,7 @@
       </w:tblCellMar>
     </w:tblPr>
   </w:style>
-  <w:style w:type="paragraph" w:styleId="Puesto">
+  <w:style w:type="paragraph" w:styleId="Ttulo">
     <w:name w:val="Title"/>
     <w:basedOn w:val="Normal"/>
     <w:next w:val="Normal"/>

</xml_diff>

<commit_message>
Proceso de gestion de cambio
se agrego el actualizo la informacion y se agrego el grafico 1
</commit_message>
<xml_diff>
--- a/Documentos/SVR_PGC.docx
+++ b/Documentos/SVR_PGC.docx
@@ -319,7 +319,7 @@
           <w:sz w:val="44"/>
           <w:szCs w:val="40"/>
         </w:rPr>
-        <w:t>1</w:t>
+        <w:t>2</w:t>
       </w:r>
     </w:p>
     <w:p>
@@ -1823,8 +1823,6 @@
       <w:r>
         <w:t>El documento del plan de gestión de cambios esta dirigido al director del proyecto, el equipo del proyecto y cualquier líder de alto nivel, cuyo apoyo es necesario para llevar a cabo el plan.</w:t>
       </w:r>
-      <w:bookmarkStart w:id="7" w:name="_GoBack"/>
-      <w:bookmarkEnd w:id="7"/>
     </w:p>
     <w:p>
       <w:pPr>
@@ -1842,7 +1840,7 @@
           <w:color w:val="auto"/>
         </w:rPr>
       </w:pPr>
-      <w:bookmarkStart w:id="8" w:name="_Toc517847725"/>
+      <w:bookmarkStart w:id="7" w:name="_Toc517847725"/>
       <w:r>
         <w:rPr>
           <w:rFonts w:asciiTheme="minorHAnsi" w:hAnsiTheme="minorHAnsi" w:cs="Times New Roman"/>
@@ -1851,7 +1849,7 @@
         </w:rPr>
         <w:t>Aplicabilidad</w:t>
       </w:r>
-      <w:bookmarkEnd w:id="8"/>
+      <w:bookmarkEnd w:id="7"/>
       <w:r>
         <w:rPr>
           <w:rFonts w:asciiTheme="minorHAnsi" w:hAnsiTheme="minorHAnsi" w:cs="Times New Roman"/>
@@ -1911,7 +1909,7 @@
           <w:szCs w:val="26"/>
         </w:rPr>
       </w:pPr>
-      <w:bookmarkStart w:id="9" w:name="_Toc517847726"/>
+      <w:bookmarkStart w:id="8" w:name="_Toc517847726"/>
       <w:r>
         <w:rPr>
           <w:rFonts w:asciiTheme="minorHAnsi" w:hAnsiTheme="minorHAnsi" w:cstheme="minorHAnsi"/>
@@ -1922,7 +1920,7 @@
         </w:rPr>
         <w:t>Solicitud de cambio</w:t>
       </w:r>
-      <w:bookmarkEnd w:id="9"/>
+      <w:bookmarkEnd w:id="8"/>
     </w:p>
     <w:p>
       <w:pPr>
@@ -3087,7 +3085,7 @@
           <w:szCs w:val="26"/>
         </w:rPr>
       </w:pPr>
-      <w:bookmarkStart w:id="10" w:name="_Toc517847727"/>
+      <w:bookmarkStart w:id="9" w:name="_Toc517847727"/>
       <w:r>
         <w:rPr>
           <w:rFonts w:asciiTheme="minorHAnsi" w:hAnsiTheme="minorHAnsi" w:cs="Times New Roman"/>
@@ -3098,7 +3096,7 @@
         </w:rPr>
         <w:t>Roles de la Gestión de Cambios</w:t>
       </w:r>
-      <w:bookmarkEnd w:id="10"/>
+      <w:bookmarkEnd w:id="9"/>
     </w:p>
     <w:p>
       <w:pPr>
@@ -4395,7 +4393,7 @@
           <w:szCs w:val="26"/>
         </w:rPr>
       </w:pPr>
-      <w:bookmarkStart w:id="11" w:name="_Toc517847728"/>
+      <w:bookmarkStart w:id="10" w:name="_Toc517847728"/>
       <w:r>
         <w:rPr>
           <w:rFonts w:asciiTheme="minorHAnsi" w:hAnsiTheme="minorHAnsi" w:cs="Times New Roman"/>
@@ -4406,7 +4404,7 @@
         </w:rPr>
         <w:t>Tipificación de los Cambios</w:t>
       </w:r>
-      <w:bookmarkEnd w:id="11"/>
+      <w:bookmarkEnd w:id="10"/>
     </w:p>
     <w:p>
       <w:pPr>
@@ -4578,6 +4576,7 @@
       </w:tblGrid>
       <w:tr>
         <w:trPr>
+          <w:divId w:val="579752803"/>
           <w:trHeight w:val="288"/>
         </w:trPr>
         <w:tc>
@@ -4644,6 +4643,7 @@
       </w:tr>
       <w:tr>
         <w:trPr>
+          <w:divId w:val="579752803"/>
           <w:trHeight w:val="300"/>
         </w:trPr>
         <w:tc>
@@ -4798,6 +4798,7 @@
       </w:tr>
       <w:tr>
         <w:trPr>
+          <w:divId w:val="579752803"/>
           <w:trHeight w:val="300"/>
         </w:trPr>
         <w:tc>
@@ -5009,6 +5010,7 @@
       </w:tr>
       <w:tr>
         <w:trPr>
+          <w:divId w:val="579752803"/>
           <w:trHeight w:val="300"/>
         </w:trPr>
         <w:tc>
@@ -5206,6 +5208,7 @@
       </w:tr>
       <w:tr>
         <w:trPr>
+          <w:divId w:val="579752803"/>
           <w:trHeight w:val="300"/>
         </w:trPr>
         <w:tc>
@@ -5403,6 +5406,7 @@
       </w:tr>
       <w:tr>
         <w:trPr>
+          <w:divId w:val="579752803"/>
           <w:trHeight w:val="300"/>
         </w:trPr>
         <w:tc>
@@ -5600,6 +5604,7 @@
       </w:tr>
       <w:tr>
         <w:trPr>
+          <w:divId w:val="579752803"/>
           <w:trHeight w:val="300"/>
         </w:trPr>
         <w:tc>
@@ -5743,7 +5748,7 @@
           <w:szCs w:val="26"/>
         </w:rPr>
       </w:pPr>
-      <w:bookmarkStart w:id="12" w:name="_Toc517847729"/>
+      <w:bookmarkStart w:id="11" w:name="_Toc517847729"/>
       <w:r>
         <w:rPr>
           <w:rFonts w:asciiTheme="minorHAnsi" w:hAnsiTheme="minorHAnsi" w:cs="Times New Roman"/>
@@ -5754,32 +5759,137 @@
         </w:rPr>
         <w:t>Proceso de Gestión de Cambios</w:t>
       </w:r>
+      <w:bookmarkEnd w:id="11"/>
+    </w:p>
+    <w:p>
+      <w:r>
+        <w:rPr>
+          <w:rFonts w:ascii="Calibri" w:eastAsia="Calibri" w:hAnsi="Calibri" w:cs="Calibri"/>
+          <w:lang w:val="es-ES_tradnl"/>
+        </w:rPr>
+        <w:t>El proceso de gestión de cambios se aplica cuando un elemento de la configuración va a sufrir una modificación por alguna razón específica.</w:t>
+      </w:r>
+      <w:r>
+        <w:t xml:space="preserve"> </w:t>
+      </w:r>
+      <w:r>
+        <w:t xml:space="preserve">Este </w:t>
+      </w:r>
+      <w:r>
+        <w:t>proceso</w:t>
+      </w:r>
+      <w:r>
+        <w:t xml:space="preserve"> tiene las siguientes etapas:</w:t>
+      </w:r>
+    </w:p>
+    <w:p>
+      <w:r>
+        <w:rPr>
+          <w:noProof/>
+        </w:rPr>
+        <w:drawing>
+          <wp:anchor distT="0" distB="0" distL="114300" distR="114300" simplePos="0" relativeHeight="251660288" behindDoc="0" locked="0" layoutInCell="1" allowOverlap="1" wp14:anchorId="3D963AB7">
+            <wp:simplePos x="0" y="0"/>
+            <wp:positionH relativeFrom="column">
+              <wp:posOffset>817245</wp:posOffset>
+            </wp:positionH>
+            <wp:positionV relativeFrom="paragraph">
+              <wp:posOffset>10160</wp:posOffset>
+            </wp:positionV>
+            <wp:extent cx="3878580" cy="3100070"/>
+            <wp:effectExtent l="0" t="0" r="7620" b="5080"/>
+            <wp:wrapNone/>
+            <wp:docPr id="1073741825" name="officeArt object"/>
+            <wp:cNvGraphicFramePr/>
+            <a:graphic xmlns:a="http://schemas.openxmlformats.org/drawingml/2006/main">
+              <a:graphicData uri="http://schemas.openxmlformats.org/drawingml/2006/picture">
+                <pic:pic xmlns:pic="http://schemas.openxmlformats.org/drawingml/2006/picture">
+                  <pic:nvPicPr>
+                    <pic:cNvPr id="1073741825" name="image1.png"/>
+                    <pic:cNvPicPr>
+                      <a:picLocks noChangeAspect="1"/>
+                    </pic:cNvPicPr>
+                  </pic:nvPicPr>
+                  <pic:blipFill>
+                    <a:blip r:embed="rId12">
+                      <a:extLst>
+                        <a:ext uri="{28A0092B-C50C-407E-A947-70E740481C1C}">
+                          <a14:useLocalDpi xmlns:a14="http://schemas.microsoft.com/office/drawing/2010/main" val="0"/>
+                        </a:ext>
+                      </a:extLst>
+                    </a:blip>
+                    <a:srcRect b="1398"/>
+                    <a:stretch>
+                      <a:fillRect/>
+                    </a:stretch>
+                  </pic:blipFill>
+                  <pic:spPr>
+                    <a:xfrm>
+                      <a:off x="0" y="0"/>
+                      <a:ext cx="3878580" cy="3100070"/>
+                    </a:xfrm>
+                    <a:prstGeom prst="rect">
+                      <a:avLst/>
+                    </a:prstGeom>
+                    <a:ln w="12700" cap="flat">
+                      <a:noFill/>
+                      <a:miter lim="400000"/>
+                    </a:ln>
+                    <a:effectLst/>
+                  </pic:spPr>
+                </pic:pic>
+              </a:graphicData>
+            </a:graphic>
+            <wp14:sizeRelH relativeFrom="page">
+              <wp14:pctWidth>0</wp14:pctWidth>
+            </wp14:sizeRelH>
+            <wp14:sizeRelV relativeFrom="page">
+              <wp14:pctHeight>0</wp14:pctHeight>
+            </wp14:sizeRelV>
+          </wp:anchor>
+        </w:drawing>
+      </w:r>
+    </w:p>
+    <w:p/>
+    <w:p/>
+    <w:p/>
+    <w:p/>
+    <w:p/>
+    <w:p/>
+    <w:p/>
+    <w:p/>
+    <w:p/>
+    <w:p/>
+    <w:p>
+      <w:pPr>
+        <w:pStyle w:val="Descripcin"/>
+        <w:ind w:left="708" w:hanging="708"/>
+        <w:jc w:val="center"/>
+        <w:rPr>
+          <w:sz w:val="20"/>
+          <w:szCs w:val="20"/>
+        </w:rPr>
+      </w:pPr>
+      <w:bookmarkStart w:id="12" w:name="_Toc2"/>
+      <w:r>
+        <w:rPr>
+          <w:sz w:val="20"/>
+          <w:szCs w:val="20"/>
+        </w:rPr>
+        <w:t>Grafico 1</w:t>
+      </w:r>
+      <w:bookmarkStart w:id="13" w:name="_GoBack"/>
+      <w:bookmarkEnd w:id="13"/>
+      <w:r>
+        <w:rPr>
+          <w:sz w:val="20"/>
+          <w:szCs w:val="20"/>
+        </w:rPr>
+        <w:t xml:space="preserve"> Proceso de la Gestión de Cambios</w:t>
+      </w:r>
       <w:bookmarkEnd w:id="12"/>
     </w:p>
-    <w:p>
-      <w:pPr>
-        <w:ind w:left="426"/>
-        <w:jc w:val="both"/>
-      </w:pPr>
-      <w:r>
-        <w:t>Es el proceso responsable de gest</w:t>
-      </w:r>
-      <w:r>
-        <w:t>ionar las solicitudes de cambio</w:t>
-      </w:r>
-      <w:r>
-        <w:t xml:space="preserve">. </w:t>
-      </w:r>
-      <w:r>
-        <w:t xml:space="preserve">Este </w:t>
-      </w:r>
-      <w:r>
-        <w:t>proceso</w:t>
-      </w:r>
-      <w:r>
-        <w:t xml:space="preserve"> tiene las siguientes etapas:</w:t>
-      </w:r>
-    </w:p>
+    <w:p/>
     <w:p>
       <w:pPr>
         <w:ind w:left="426"/>
@@ -5789,6 +5899,7 @@
         <w:rPr>
           <w:b/>
         </w:rPr>
+        <w:lastRenderedPageBreak/>
         <w:t xml:space="preserve">4.1. </w:t>
       </w:r>
       <w:r>
@@ -5950,7 +6061,6 @@
         <w:rPr>
           <w:b/>
         </w:rPr>
-        <w:lastRenderedPageBreak/>
         <w:t xml:space="preserve">4.4. Aprobación del cambio: </w:t>
       </w:r>
       <w:r>
@@ -6107,7 +6217,7 @@
           <w:szCs w:val="26"/>
         </w:rPr>
       </w:pPr>
-      <w:bookmarkStart w:id="13" w:name="_Toc517847730"/>
+      <w:bookmarkStart w:id="14" w:name="_Toc517847730"/>
       <w:r>
         <w:rPr>
           <w:rFonts w:asciiTheme="minorHAnsi" w:hAnsiTheme="minorHAnsi" w:cs="Times New Roman"/>
@@ -6118,7 +6228,7 @@
         </w:rPr>
         <w:t>Estados de las Solicitudes</w:t>
       </w:r>
-      <w:bookmarkEnd w:id="13"/>
+      <w:bookmarkEnd w:id="14"/>
     </w:p>
     <w:p>
       <w:pPr>
@@ -6196,6 +6306,7 @@
           </w:tcPr>
           <w:p>
             <w:r>
+              <w:lastRenderedPageBreak/>
               <w:t>Pendiente</w:t>
             </w:r>
           </w:p>
@@ -6268,7 +6379,7 @@
       </w:tr>
       <w:tr>
         <w:trPr>
-          <w:trHeight w:val="564"/>
+          <w:trHeight w:val="410"/>
         </w:trPr>
         <w:tc>
           <w:tcPr>
@@ -6398,7 +6509,7 @@
       </w:tr>
       <w:tr>
         <w:trPr>
-          <w:trHeight w:val="831"/>
+          <w:trHeight w:val="692"/>
         </w:trPr>
         <w:tc>
           <w:tcPr>
@@ -6441,7 +6552,6 @@
         <w:rPr>
           <w:b/>
         </w:rPr>
-        <w:lastRenderedPageBreak/>
         <w:t>Tabla 0</w:t>
       </w:r>
       <w:r>
@@ -6458,8 +6568,8 @@
       </w:r>
     </w:p>
     <w:sectPr>
-      <w:headerReference w:type="default" r:id="rId12"/>
-      <w:footerReference w:type="default" r:id="rId13"/>
+      <w:headerReference w:type="default" r:id="rId13"/>
+      <w:footerReference w:type="default" r:id="rId14"/>
       <w:pgSz w:w="11906" w:h="16838"/>
       <w:pgMar w:top="1417" w:right="1701" w:bottom="1417" w:left="1701" w:header="708" w:footer="708" w:gutter="0"/>
       <w:pgNumType w:start="1"/>
@@ -8085,7 +8195,7 @@
     <w:lsdException w:name="header" w:semiHidden="1" w:unhideWhenUsed="1"/>
     <w:lsdException w:name="footer" w:semiHidden="1" w:unhideWhenUsed="1"/>
     <w:lsdException w:name="index heading" w:semiHidden="1" w:unhideWhenUsed="1"/>
-    <w:lsdException w:name="caption" w:semiHidden="1" w:uiPriority="35" w:unhideWhenUsed="1" w:qFormat="1"/>
+    <w:lsdException w:name="caption" w:semiHidden="1" w:uiPriority="0" w:unhideWhenUsed="1" w:qFormat="1"/>
     <w:lsdException w:name="table of figures" w:semiHidden="1" w:unhideWhenUsed="1"/>
     <w:lsdException w:name="envelope address" w:semiHidden="1" w:unhideWhenUsed="1"/>
     <w:lsdException w:name="envelope return" w:semiHidden="1" w:unhideWhenUsed="1"/>
@@ -8805,6 +8915,32 @@
       <w:spacing w:val="5"/>
     </w:rPr>
   </w:style>
+  <w:style w:type="paragraph" w:styleId="Descripcin">
+    <w:name w:val="caption"/>
+    <w:rsid w:val="00351B0F"/>
+    <w:pPr>
+      <w:pBdr>
+        <w:top w:val="nil"/>
+        <w:left w:val="nil"/>
+        <w:bottom w:val="nil"/>
+        <w:right w:val="nil"/>
+        <w:between w:val="nil"/>
+        <w:bar w:val="nil"/>
+      </w:pBdr>
+      <w:suppressAutoHyphens/>
+      <w:spacing w:after="0" w:line="240" w:lineRule="auto"/>
+      <w:outlineLvl w:val="0"/>
+    </w:pPr>
+    <w:rPr>
+      <w:rFonts w:ascii="Calibri" w:eastAsia="Calibri" w:hAnsi="Calibri" w:cs="Calibri"/>
+      <w:color w:val="000000"/>
+      <w:sz w:val="36"/>
+      <w:szCs w:val="36"/>
+      <w:u w:color="000000"/>
+      <w:bdr w:val="nil"/>
+      <w:lang w:val="es-ES_tradnl" w:eastAsia="es-PE"/>
+    </w:rPr>
+  </w:style>
 </w:styles>
 </file>
 
@@ -9074,7 +9210,7 @@
 </file>
 
 <file path=customXml/itemProps1.xml><?xml version="1.0" encoding="utf-8"?>
-<ds:datastoreItem xmlns:ds="http://schemas.openxmlformats.org/officeDocument/2006/customXml" ds:itemID="{88CB507B-179D-4F76-B689-26A2958684BE}">
+<ds:datastoreItem xmlns:ds="http://schemas.openxmlformats.org/officeDocument/2006/customXml" ds:itemID="{F3AA24CF-1FF5-433B-BA0B-0E9507CE7BEB}">
   <ds:schemaRefs>
     <ds:schemaRef ds:uri="http://schemas.openxmlformats.org/officeDocument/2006/bibliography"/>
   </ds:schemaRefs>

</xml_diff>